<commit_message>
update:read me and docment
</commit_message>
<xml_diff>
--- a/XEngine_Docment/Docment_en.docx
+++ b/XEngine_Docment/Docment_en.docx
@@ -14,7 +14,7 @@
           <w:lang w:val="en-US"/>
         </w:rPr>
       </w:pPr>
-      <w:bookmarkStart w:id="0" w:name="_Toc6978"/>
+      <w:bookmarkStart w:id="0" w:name="_Toc17557"/>
       <w:r>
         <w:rPr>
           <w:rFonts w:hint="eastAsia"/>
@@ -91,7 +91,7 @@
             <w:fldChar w:fldCharType="begin"/>
           </w:r>
           <w:r>
-            <w:instrText xml:space="preserve"> HYPERLINK \l _Toc6978 </w:instrText>
+            <w:instrText xml:space="preserve"> HYPERLINK \l _Toc17557 </w:instrText>
           </w:r>
           <w:r>
             <w:fldChar w:fldCharType="separate"/>
@@ -111,7 +111,7 @@
             <w:fldChar w:fldCharType="begin"/>
           </w:r>
           <w:r>
-            <w:instrText xml:space="preserve"> PAGEREF _Toc6978 \h </w:instrText>
+            <w:instrText xml:space="preserve"> PAGEREF _Toc17557 \h </w:instrText>
           </w:r>
           <w:r>
             <w:fldChar w:fldCharType="separate"/>
@@ -145,7 +145,7 @@
               <w:bCs/>
               <w:lang w:val="zh-CN"/>
             </w:rPr>
-            <w:instrText xml:space="preserve"> HYPERLINK \l _Toc4635 </w:instrText>
+            <w:instrText xml:space="preserve"> HYPERLINK \l _Toc5154 </w:instrText>
           </w:r>
           <w:r>
             <w:rPr>
@@ -167,7 +167,7 @@
             <w:fldChar w:fldCharType="begin"/>
           </w:r>
           <w:r>
-            <w:instrText xml:space="preserve"> PAGEREF _Toc4635 \h </w:instrText>
+            <w:instrText xml:space="preserve"> PAGEREF _Toc5154 \h </w:instrText>
           </w:r>
           <w:r>
             <w:fldChar w:fldCharType="separate"/>
@@ -205,7 +205,7 @@
               <w:bCs/>
               <w:lang w:val="zh-CN"/>
             </w:rPr>
-            <w:instrText xml:space="preserve"> HYPERLINK \l _Toc17543 </w:instrText>
+            <w:instrText xml:space="preserve"> HYPERLINK \l _Toc19564 </w:instrText>
           </w:r>
           <w:r>
             <w:rPr>
@@ -228,7 +228,7 @@
             <w:fldChar w:fldCharType="begin"/>
           </w:r>
           <w:r>
-            <w:instrText xml:space="preserve"> PAGEREF _Toc17543 \h </w:instrText>
+            <w:instrText xml:space="preserve"> PAGEREF _Toc19564 \h </w:instrText>
           </w:r>
           <w:r>
             <w:fldChar w:fldCharType="separate"/>
@@ -266,7 +266,7 @@
               <w:bCs/>
               <w:lang w:val="zh-CN"/>
             </w:rPr>
-            <w:instrText xml:space="preserve"> HYPERLINK \l _Toc29897 </w:instrText>
+            <w:instrText xml:space="preserve"> HYPERLINK \l _Toc6958 </w:instrText>
           </w:r>
           <w:r>
             <w:rPr>
@@ -290,7 +290,7 @@
             <w:fldChar w:fldCharType="begin"/>
           </w:r>
           <w:r>
-            <w:instrText xml:space="preserve"> PAGEREF _Toc29897 \h </w:instrText>
+            <w:instrText xml:space="preserve"> PAGEREF _Toc6958 \h </w:instrText>
           </w:r>
           <w:r>
             <w:fldChar w:fldCharType="separate"/>
@@ -328,7 +328,7 @@
               <w:bCs/>
               <w:lang w:val="zh-CN"/>
             </w:rPr>
-            <w:instrText xml:space="preserve"> HYPERLINK \l _Toc10272 </w:instrText>
+            <w:instrText xml:space="preserve"> HYPERLINK \l _Toc17083 </w:instrText>
           </w:r>
           <w:r>
             <w:rPr>
@@ -351,7 +351,7 @@
             <w:fldChar w:fldCharType="begin"/>
           </w:r>
           <w:r>
-            <w:instrText xml:space="preserve"> PAGEREF _Toc10272 \h </w:instrText>
+            <w:instrText xml:space="preserve"> PAGEREF _Toc17083 \h </w:instrText>
           </w:r>
           <w:r>
             <w:fldChar w:fldCharType="separate"/>
@@ -389,7 +389,7 @@
               <w:bCs/>
               <w:lang w:val="zh-CN"/>
             </w:rPr>
-            <w:instrText xml:space="preserve"> HYPERLINK \l _Toc12729 </w:instrText>
+            <w:instrText xml:space="preserve"> HYPERLINK \l _Toc24714 </w:instrText>
           </w:r>
           <w:r>
             <w:rPr>
@@ -418,7 +418,75 @@
             <w:fldChar w:fldCharType="begin"/>
           </w:r>
           <w:r>
-            <w:instrText xml:space="preserve"> PAGEREF _Toc12729 \h </w:instrText>
+            <w:instrText xml:space="preserve"> PAGEREF _Toc24714 \h </w:instrText>
+          </w:r>
+          <w:r>
+            <w:fldChar w:fldCharType="separate"/>
+          </w:r>
+          <w:r>
+            <w:t>3</w:t>
+          </w:r>
+          <w:r>
+            <w:fldChar w:fldCharType="end"/>
+          </w:r>
+          <w:r>
+            <w:rPr>
+              <w:bCs/>
+              <w:lang w:val="zh-CN"/>
+            </w:rPr>
+            <w:fldChar w:fldCharType="end"/>
+          </w:r>
+        </w:p>
+        <w:p>
+          <w:pPr>
+            <w:pStyle w:val="10"/>
+            <w:tabs>
+              <w:tab w:val="right" w:leader="dot" w:pos="8306"/>
+            </w:tabs>
+          </w:pPr>
+          <w:r>
+            <w:rPr>
+              <w:bCs/>
+              <w:lang w:val="zh-CN"/>
+            </w:rPr>
+            <w:fldChar w:fldCharType="begin"/>
+          </w:r>
+          <w:r>
+            <w:rPr>
+              <w:bCs/>
+              <w:lang w:val="zh-CN"/>
+            </w:rPr>
+            <w:instrText xml:space="preserve"> HYPERLINK \l _Toc6635 </w:instrText>
+          </w:r>
+          <w:r>
+            <w:rPr>
+              <w:bCs/>
+              <w:lang w:val="zh-CN"/>
+            </w:rPr>
+            <w:fldChar w:fldCharType="separate"/>
+          </w:r>
+          <w:r>
+            <w:rPr>
+              <w:rFonts w:hint="eastAsia"/>
+              <w:lang w:eastAsia="zh-CN"/>
+            </w:rPr>
+            <w:t>二</w:t>
+          </w:r>
+          <w:r>
+            <w:rPr>
+              <w:rFonts w:hint="eastAsia"/>
+              <w:lang w:val="en-US" w:eastAsia="zh-CN"/>
+            </w:rPr>
+            <w:t xml:space="preserve"> Configure Env</w:t>
+          </w:r>
+          <w:r>
+            <w:tab/>
+          </w:r>
+          <w:r>
+            <w:fldChar w:fldCharType="begin"/>
+          </w:r>
+          <w:r>
+            <w:instrText xml:space="preserve"> PAGEREF _Toc6635 \h </w:instrText>
           </w:r>
           <w:r>
             <w:fldChar w:fldCharType="separate"/>
@@ -456,7 +524,7 @@
               <w:bCs/>
               <w:lang w:val="zh-CN"/>
             </w:rPr>
-            <w:instrText xml:space="preserve"> HYPERLINK \l _Toc6721 </w:instrText>
+            <w:instrText xml:space="preserve"> HYPERLINK \l _Toc1232 </w:instrText>
           </w:r>
           <w:r>
             <w:rPr>
@@ -464,20 +532,13 @@
               <w:lang w:val="zh-CN"/>
             </w:rPr>
             <w:fldChar w:fldCharType="separate"/>
-          </w:r>
-          <w:r>
-            <w:rPr>
-              <w:rFonts w:hint="default"/>
-              <w:lang w:val="en-US" w:eastAsia="zh-CN"/>
-            </w:rPr>
-            <w:t xml:space="preserve">1.1 </w:t>
           </w:r>
           <w:r>
             <w:rPr>
               <w:rFonts w:hint="eastAsia"/>
               <w:lang w:val="en-US" w:eastAsia="zh-CN"/>
             </w:rPr>
-            <w:t>TCP</w:t>
+            <w:t>2.1 WINDOWS</w:t>
           </w:r>
           <w:r>
             <w:tab/>
@@ -486,7 +547,129 @@
             <w:fldChar w:fldCharType="begin"/>
           </w:r>
           <w:r>
-            <w:instrText xml:space="preserve"> PAGEREF _Toc6721 \h </w:instrText>
+            <w:instrText xml:space="preserve"> PAGEREF _Toc1232 \h </w:instrText>
+          </w:r>
+          <w:r>
+            <w:fldChar w:fldCharType="separate"/>
+          </w:r>
+          <w:r>
+            <w:t>3</w:t>
+          </w:r>
+          <w:r>
+            <w:fldChar w:fldCharType="end"/>
+          </w:r>
+          <w:r>
+            <w:rPr>
+              <w:bCs/>
+              <w:lang w:val="zh-CN"/>
+            </w:rPr>
+            <w:fldChar w:fldCharType="end"/>
+          </w:r>
+        </w:p>
+        <w:p>
+          <w:pPr>
+            <w:pStyle w:val="7"/>
+            <w:tabs>
+              <w:tab w:val="right" w:leader="dot" w:pos="8306"/>
+            </w:tabs>
+          </w:pPr>
+          <w:r>
+            <w:rPr>
+              <w:bCs/>
+              <w:lang w:val="zh-CN"/>
+            </w:rPr>
+            <w:fldChar w:fldCharType="begin"/>
+          </w:r>
+          <w:r>
+            <w:rPr>
+              <w:bCs/>
+              <w:lang w:val="zh-CN"/>
+            </w:rPr>
+            <w:instrText xml:space="preserve"> HYPERLINK \l _Toc20661 </w:instrText>
+          </w:r>
+          <w:r>
+            <w:rPr>
+              <w:bCs/>
+              <w:lang w:val="zh-CN"/>
+            </w:rPr>
+            <w:fldChar w:fldCharType="separate"/>
+          </w:r>
+          <w:r>
+            <w:rPr>
+              <w:rFonts w:hint="eastAsia"/>
+              <w:lang w:val="en-US" w:eastAsia="zh-CN"/>
+            </w:rPr>
+            <w:t>2.1.1 Configure Environment</w:t>
+          </w:r>
+          <w:r>
+            <w:tab/>
+          </w:r>
+          <w:r>
+            <w:fldChar w:fldCharType="begin"/>
+          </w:r>
+          <w:r>
+            <w:instrText xml:space="preserve"> PAGEREF _Toc20661 \h </w:instrText>
+          </w:r>
+          <w:r>
+            <w:fldChar w:fldCharType="separate"/>
+          </w:r>
+          <w:r>
+            <w:t>3</w:t>
+          </w:r>
+          <w:r>
+            <w:fldChar w:fldCharType="end"/>
+          </w:r>
+          <w:r>
+            <w:rPr>
+              <w:bCs/>
+              <w:lang w:val="zh-CN"/>
+            </w:rPr>
+            <w:fldChar w:fldCharType="end"/>
+          </w:r>
+        </w:p>
+        <w:p>
+          <w:pPr>
+            <w:pStyle w:val="7"/>
+            <w:tabs>
+              <w:tab w:val="right" w:leader="dot" w:pos="8306"/>
+            </w:tabs>
+          </w:pPr>
+          <w:r>
+            <w:rPr>
+              <w:bCs/>
+              <w:lang w:val="zh-CN"/>
+            </w:rPr>
+            <w:fldChar w:fldCharType="begin"/>
+          </w:r>
+          <w:r>
+            <w:rPr>
+              <w:bCs/>
+              <w:lang w:val="zh-CN"/>
+            </w:rPr>
+            <w:instrText xml:space="preserve"> HYPERLINK \l _Toc4662 </w:instrText>
+          </w:r>
+          <w:r>
+            <w:rPr>
+              <w:bCs/>
+              <w:lang w:val="zh-CN"/>
+            </w:rPr>
+            <w:fldChar w:fldCharType="separate"/>
+          </w:r>
+          <w:r>
+            <w:rPr>
+              <w:rFonts w:hint="eastAsia"/>
+              <w:lang w:val="en-US" w:eastAsia="zh-CN"/>
+            </w:rPr>
+            <w:t>2.1.2 complie and run</w:t>
+          </w:r>
+          <w:r>
+            <w:tab/>
+          </w:r>
+          <w:r>
+            <w:fldChar w:fldCharType="begin"/>
+          </w:r>
+          <w:r>
+            <w:instrText xml:space="preserve"> PAGEREF _Toc4662 \h </w:instrText>
           </w:r>
           <w:r>
             <w:fldChar w:fldCharType="separate"/>
@@ -524,7 +707,7 @@
               <w:bCs/>
               <w:lang w:val="zh-CN"/>
             </w:rPr>
-            <w:instrText xml:space="preserve"> HYPERLINK \l _Toc16410 </w:instrText>
+            <w:instrText xml:space="preserve"> HYPERLINK \l _Toc15706 </w:instrText>
           </w:r>
           <w:r>
             <w:rPr>
@@ -532,20 +715,13 @@
               <w:lang w:val="zh-CN"/>
             </w:rPr>
             <w:fldChar w:fldCharType="separate"/>
-          </w:r>
-          <w:r>
-            <w:rPr>
-              <w:rFonts w:hint="default"/>
-              <w:lang w:val="en-US" w:eastAsia="zh-CN"/>
-            </w:rPr>
-            <w:t xml:space="preserve">1.2 </w:t>
           </w:r>
           <w:r>
             <w:rPr>
               <w:rFonts w:hint="eastAsia"/>
               <w:lang w:val="en-US" w:eastAsia="zh-CN"/>
             </w:rPr>
-            <w:t>HTTP</w:t>
+            <w:t>2.2 LINUX</w:t>
           </w:r>
           <w:r>
             <w:tab/>
@@ -554,13 +730,74 @@
             <w:fldChar w:fldCharType="begin"/>
           </w:r>
           <w:r>
-            <w:instrText xml:space="preserve"> PAGEREF _Toc16410 \h </w:instrText>
+            <w:instrText xml:space="preserve"> PAGEREF _Toc15706 \h </w:instrText>
           </w:r>
           <w:r>
             <w:fldChar w:fldCharType="separate"/>
           </w:r>
           <w:r>
-            <w:t>3</w:t>
+            <w:t>4</w:t>
+          </w:r>
+          <w:r>
+            <w:fldChar w:fldCharType="end"/>
+          </w:r>
+          <w:r>
+            <w:rPr>
+              <w:bCs/>
+              <w:lang w:val="zh-CN"/>
+            </w:rPr>
+            <w:fldChar w:fldCharType="end"/>
+          </w:r>
+        </w:p>
+        <w:p>
+          <w:pPr>
+            <w:pStyle w:val="12"/>
+            <w:tabs>
+              <w:tab w:val="right" w:leader="dot" w:pos="8306"/>
+            </w:tabs>
+          </w:pPr>
+          <w:r>
+            <w:rPr>
+              <w:bCs/>
+              <w:lang w:val="zh-CN"/>
+            </w:rPr>
+            <w:fldChar w:fldCharType="begin"/>
+          </w:r>
+          <w:r>
+            <w:rPr>
+              <w:bCs/>
+              <w:lang w:val="zh-CN"/>
+            </w:rPr>
+            <w:instrText xml:space="preserve"> HYPERLINK \l _Toc3948 </w:instrText>
+          </w:r>
+          <w:r>
+            <w:rPr>
+              <w:bCs/>
+              <w:lang w:val="zh-CN"/>
+            </w:rPr>
+            <w:fldChar w:fldCharType="separate"/>
+          </w:r>
+          <w:r>
+            <w:rPr>
+              <w:rFonts w:hint="eastAsia"/>
+              <w:lang w:val="en-US" w:eastAsia="zh-CN"/>
+            </w:rPr>
+            <w:t>2.3 MacOS</w:t>
+          </w:r>
+          <w:r>
+            <w:tab/>
+          </w:r>
+          <w:r>
+            <w:fldChar w:fldCharType="begin"/>
+          </w:r>
+          <w:r>
+            <w:instrText xml:space="preserve"> PAGEREF _Toc3948 \h </w:instrText>
+          </w:r>
+          <w:r>
+            <w:fldChar w:fldCharType="separate"/>
+          </w:r>
+          <w:r>
+            <w:t>4</w:t>
           </w:r>
           <w:r>
             <w:fldChar w:fldCharType="end"/>
@@ -592,7 +829,7 @@
               <w:bCs/>
               <w:lang w:val="zh-CN"/>
             </w:rPr>
-            <w:instrText xml:space="preserve"> HYPERLINK \l _Toc8686 </w:instrText>
+            <w:instrText xml:space="preserve"> HYPERLINK \l _Toc30570 </w:instrText>
           </w:r>
           <w:r>
             <w:rPr>
@@ -600,20 +837,13 @@
               <w:lang w:val="zh-CN"/>
             </w:rPr>
             <w:fldChar w:fldCharType="separate"/>
-          </w:r>
-          <w:r>
-            <w:rPr>
-              <w:rFonts w:hint="eastAsia"/>
-              <w:lang w:eastAsia="zh-CN"/>
-            </w:rPr>
-            <w:t>二</w:t>
           </w:r>
           <w:r>
             <w:rPr>
               <w:rFonts w:hint="eastAsia"/>
               <w:lang w:val="en-US" w:eastAsia="zh-CN"/>
             </w:rPr>
-            <w:t xml:space="preserve"> Configure Env</w:t>
+            <w:t>三 Interface Protocol</w:t>
           </w:r>
           <w:r>
             <w:tab/>
@@ -622,13 +852,13 @@
             <w:fldChar w:fldCharType="begin"/>
           </w:r>
           <w:r>
-            <w:instrText xml:space="preserve"> PAGEREF _Toc8686 \h </w:instrText>
+            <w:instrText xml:space="preserve"> PAGEREF _Toc30570 \h </w:instrText>
           </w:r>
           <w:r>
             <w:fldChar w:fldCharType="separate"/>
           </w:r>
           <w:r>
-            <w:t>3</w:t>
+            <w:t>4</w:t>
           </w:r>
           <w:r>
             <w:fldChar w:fldCharType="end"/>
@@ -660,7 +890,7 @@
               <w:bCs/>
               <w:lang w:val="zh-CN"/>
             </w:rPr>
-            <w:instrText xml:space="preserve"> HYPERLINK \l _Toc27978 </w:instrText>
+            <w:instrText xml:space="preserve"> HYPERLINK \l _Toc23233 </w:instrText>
           </w:r>
           <w:r>
             <w:rPr>
@@ -674,7 +904,7 @@
               <w:rFonts w:hint="eastAsia"/>
               <w:lang w:val="en-US" w:eastAsia="zh-CN"/>
             </w:rPr>
-            <w:t>2.1 WINDOWS</w:t>
+            <w:t>3.1 Backstage service protocol</w:t>
           </w:r>
           <w:r>
             <w:tab/>
@@ -683,13 +913,13 @@
             <w:fldChar w:fldCharType="begin"/>
           </w:r>
           <w:r>
-            <w:instrText xml:space="preserve"> PAGEREF _Toc27978 \h </w:instrText>
+            <w:instrText xml:space="preserve"> PAGEREF _Toc23233 \h </w:instrText>
           </w:r>
           <w:r>
             <w:fldChar w:fldCharType="separate"/>
           </w:r>
           <w:r>
-            <w:t>3</w:t>
+            <w:t>4</w:t>
           </w:r>
           <w:r>
             <w:fldChar w:fldCharType="end"/>
@@ -721,7 +951,7 @@
               <w:bCs/>
               <w:lang w:val="zh-CN"/>
             </w:rPr>
-            <w:instrText xml:space="preserve"> HYPERLINK \l _Toc14307 </w:instrText>
+            <w:instrText xml:space="preserve"> HYPERLINK \l _Toc31990 </w:instrText>
           </w:r>
           <w:r>
             <w:rPr>
@@ -735,7 +965,7 @@
               <w:rFonts w:hint="eastAsia"/>
               <w:lang w:val="en-US" w:eastAsia="zh-CN"/>
             </w:rPr>
-            <w:t>2.1.1 Configure Environment</w:t>
+            <w:t>3.1.1 Protocol processing</w:t>
           </w:r>
           <w:r>
             <w:tab/>
@@ -744,7 +974,7 @@
             <w:fldChar w:fldCharType="begin"/>
           </w:r>
           <w:r>
-            <w:instrText xml:space="preserve"> PAGEREF _Toc14307 \h </w:instrText>
+            <w:instrText xml:space="preserve"> PAGEREF _Toc31990 \h </w:instrText>
           </w:r>
           <w:r>
             <w:fldChar w:fldCharType="separate"/>
@@ -782,7 +1012,7 @@
               <w:bCs/>
               <w:lang w:val="zh-CN"/>
             </w:rPr>
-            <w:instrText xml:space="preserve"> HYPERLINK \l _Toc5246 </w:instrText>
+            <w:instrText xml:space="preserve"> HYPERLINK \l _Toc5911 </w:instrText>
           </w:r>
           <w:r>
             <w:rPr>
@@ -796,7 +1026,7 @@
               <w:rFonts w:hint="eastAsia"/>
               <w:lang w:val="en-US" w:eastAsia="zh-CN"/>
             </w:rPr>
-            <w:t>2.1.2 complie and run</w:t>
+            <w:t>3.1.2 Backstage management agreement</w:t>
           </w:r>
           <w:r>
             <w:tab/>
@@ -805,13 +1035,74 @@
             <w:fldChar w:fldCharType="begin"/>
           </w:r>
           <w:r>
-            <w:instrText xml:space="preserve"> PAGEREF _Toc5246 \h </w:instrText>
+            <w:instrText xml:space="preserve"> PAGEREF _Toc5911 \h </w:instrText>
           </w:r>
           <w:r>
             <w:fldChar w:fldCharType="separate"/>
           </w:r>
           <w:r>
             <w:t>4</w:t>
+          </w:r>
+          <w:r>
+            <w:fldChar w:fldCharType="end"/>
+          </w:r>
+          <w:r>
+            <w:rPr>
+              <w:bCs/>
+              <w:lang w:val="zh-CN"/>
+            </w:rPr>
+            <w:fldChar w:fldCharType="end"/>
+          </w:r>
+        </w:p>
+        <w:p>
+          <w:pPr>
+            <w:pStyle w:val="10"/>
+            <w:tabs>
+              <w:tab w:val="right" w:leader="dot" w:pos="8306"/>
+            </w:tabs>
+          </w:pPr>
+          <w:r>
+            <w:rPr>
+              <w:bCs/>
+              <w:lang w:val="zh-CN"/>
+            </w:rPr>
+            <w:fldChar w:fldCharType="begin"/>
+          </w:r>
+          <w:r>
+            <w:rPr>
+              <w:bCs/>
+              <w:lang w:val="zh-CN"/>
+            </w:rPr>
+            <w:instrText xml:space="preserve"> HYPERLINK \l _Toc22051 </w:instrText>
+          </w:r>
+          <w:r>
+            <w:rPr>
+              <w:bCs/>
+              <w:lang w:val="zh-CN"/>
+            </w:rPr>
+            <w:fldChar w:fldCharType="separate"/>
+          </w:r>
+          <w:r>
+            <w:rPr>
+              <w:rFonts w:hint="eastAsia"/>
+              <w:lang w:val="en-US" w:eastAsia="zh-CN"/>
+            </w:rPr>
+            <w:t>四 Configure Description</w:t>
+          </w:r>
+          <w:r>
+            <w:tab/>
+          </w:r>
+          <w:r>
+            <w:fldChar w:fldCharType="begin"/>
+          </w:r>
+          <w:r>
+            <w:instrText xml:space="preserve"> PAGEREF _Toc22051 \h </w:instrText>
+          </w:r>
+          <w:r>
+            <w:fldChar w:fldCharType="separate"/>
+          </w:r>
+          <w:r>
+            <w:t>7</w:t>
           </w:r>
           <w:r>
             <w:fldChar w:fldCharType="end"/>
@@ -843,7 +1134,7 @@
               <w:bCs/>
               <w:lang w:val="zh-CN"/>
             </w:rPr>
-            <w:instrText xml:space="preserve"> HYPERLINK \l _Toc16938 </w:instrText>
+            <w:instrText xml:space="preserve"> HYPERLINK \l _Toc417 </w:instrText>
           </w:r>
           <w:r>
             <w:rPr>
@@ -857,7 +1148,7 @@
               <w:rFonts w:hint="eastAsia"/>
               <w:lang w:val="en-US" w:eastAsia="zh-CN"/>
             </w:rPr>
-            <w:t>2.2 LINUX</w:t>
+            <w:t>4.1 Service Configure</w:t>
           </w:r>
           <w:r>
             <w:tab/>
@@ -866,13 +1157,13 @@
             <w:fldChar w:fldCharType="begin"/>
           </w:r>
           <w:r>
-            <w:instrText xml:space="preserve"> PAGEREF _Toc16938 \h </w:instrText>
+            <w:instrText xml:space="preserve"> PAGEREF _Toc417 \h </w:instrText>
           </w:r>
           <w:r>
             <w:fldChar w:fldCharType="separate"/>
           </w:r>
           <w:r>
-            <w:t>4</w:t>
+            <w:t>7</w:t>
           </w:r>
           <w:r>
             <w:fldChar w:fldCharType="end"/>
@@ -904,7 +1195,7 @@
               <w:bCs/>
               <w:lang w:val="zh-CN"/>
             </w:rPr>
-            <w:instrText xml:space="preserve"> HYPERLINK \l _Toc17567 </w:instrText>
+            <w:instrText xml:space="preserve"> HYPERLINK \l _Toc21106 </w:instrText>
           </w:r>
           <w:r>
             <w:rPr>
@@ -918,7 +1209,7 @@
               <w:rFonts w:hint="eastAsia"/>
               <w:lang w:val="en-US" w:eastAsia="zh-CN"/>
             </w:rPr>
-            <w:t>2.2.1 Complie and Run</w:t>
+            <w:t>4.1.1 basic configure</w:t>
           </w:r>
           <w:r>
             <w:tab/>
@@ -927,13 +1218,196 @@
             <w:fldChar w:fldCharType="begin"/>
           </w:r>
           <w:r>
-            <w:instrText xml:space="preserve"> PAGEREF _Toc17567 \h </w:instrText>
+            <w:instrText xml:space="preserve"> PAGEREF _Toc21106 \h </w:instrText>
           </w:r>
           <w:r>
             <w:fldChar w:fldCharType="separate"/>
           </w:r>
           <w:r>
-            <w:t>4</w:t>
+            <w:t>7</w:t>
+          </w:r>
+          <w:r>
+            <w:fldChar w:fldCharType="end"/>
+          </w:r>
+          <w:r>
+            <w:rPr>
+              <w:bCs/>
+              <w:lang w:val="zh-CN"/>
+            </w:rPr>
+            <w:fldChar w:fldCharType="end"/>
+          </w:r>
+        </w:p>
+        <w:p>
+          <w:pPr>
+            <w:pStyle w:val="7"/>
+            <w:tabs>
+              <w:tab w:val="right" w:leader="dot" w:pos="8306"/>
+            </w:tabs>
+          </w:pPr>
+          <w:r>
+            <w:rPr>
+              <w:bCs/>
+              <w:lang w:val="zh-CN"/>
+            </w:rPr>
+            <w:fldChar w:fldCharType="begin"/>
+          </w:r>
+          <w:r>
+            <w:rPr>
+              <w:bCs/>
+              <w:lang w:val="zh-CN"/>
+            </w:rPr>
+            <w:instrText xml:space="preserve"> HYPERLINK \l _Toc32398 </w:instrText>
+          </w:r>
+          <w:r>
+            <w:rPr>
+              <w:bCs/>
+              <w:lang w:val="zh-CN"/>
+            </w:rPr>
+            <w:fldChar w:fldCharType="separate"/>
+          </w:r>
+          <w:r>
+            <w:rPr>
+              <w:rFonts w:hint="eastAsia"/>
+              <w:lang w:val="en-US" w:eastAsia="zh-CN"/>
+            </w:rPr>
+            <w:t>4.1.2 Time Configure</w:t>
+          </w:r>
+          <w:r>
+            <w:tab/>
+          </w:r>
+          <w:r>
+            <w:fldChar w:fldCharType="begin"/>
+          </w:r>
+          <w:r>
+            <w:instrText xml:space="preserve"> PAGEREF _Toc32398 \h </w:instrText>
+          </w:r>
+          <w:r>
+            <w:fldChar w:fldCharType="separate"/>
+          </w:r>
+          <w:r>
+            <w:t>7</w:t>
+          </w:r>
+          <w:r>
+            <w:fldChar w:fldCharType="end"/>
+          </w:r>
+          <w:r>
+            <w:rPr>
+              <w:bCs/>
+              <w:lang w:val="zh-CN"/>
+            </w:rPr>
+            <w:fldChar w:fldCharType="end"/>
+          </w:r>
+        </w:p>
+        <w:p>
+          <w:pPr>
+            <w:pStyle w:val="7"/>
+            <w:tabs>
+              <w:tab w:val="right" w:leader="dot" w:pos="8306"/>
+            </w:tabs>
+          </w:pPr>
+          <w:r>
+            <w:rPr>
+              <w:bCs/>
+              <w:lang w:val="zh-CN"/>
+            </w:rPr>
+            <w:fldChar w:fldCharType="begin"/>
+          </w:r>
+          <w:r>
+            <w:rPr>
+              <w:bCs/>
+              <w:lang w:val="zh-CN"/>
+            </w:rPr>
+            <w:instrText xml:space="preserve"> HYPERLINK \l _Toc5440 </w:instrText>
+          </w:r>
+          <w:r>
+            <w:rPr>
+              <w:bCs/>
+              <w:lang w:val="zh-CN"/>
+            </w:rPr>
+            <w:fldChar w:fldCharType="separate"/>
+          </w:r>
+          <w:r>
+            <w:rPr>
+              <w:rFonts w:hint="eastAsia"/>
+              <w:lang w:val="en-US" w:eastAsia="zh-CN"/>
+            </w:rPr>
+            <w:t>4.1.3 Log Configure</w:t>
+          </w:r>
+          <w:r>
+            <w:tab/>
+          </w:r>
+          <w:r>
+            <w:fldChar w:fldCharType="begin"/>
+          </w:r>
+          <w:r>
+            <w:instrText xml:space="preserve"> PAGEREF _Toc5440 \h </w:instrText>
+          </w:r>
+          <w:r>
+            <w:fldChar w:fldCharType="separate"/>
+          </w:r>
+          <w:r>
+            <w:t>8</w:t>
+          </w:r>
+          <w:r>
+            <w:fldChar w:fldCharType="end"/>
+          </w:r>
+          <w:r>
+            <w:rPr>
+              <w:bCs/>
+              <w:lang w:val="zh-CN"/>
+            </w:rPr>
+            <w:fldChar w:fldCharType="end"/>
+          </w:r>
+        </w:p>
+        <w:p>
+          <w:pPr>
+            <w:pStyle w:val="7"/>
+            <w:tabs>
+              <w:tab w:val="right" w:leader="dot" w:pos="8306"/>
+            </w:tabs>
+          </w:pPr>
+          <w:r>
+            <w:rPr>
+              <w:bCs/>
+              <w:lang w:val="zh-CN"/>
+            </w:rPr>
+            <w:fldChar w:fldCharType="begin"/>
+          </w:r>
+          <w:r>
+            <w:rPr>
+              <w:bCs/>
+              <w:lang w:val="zh-CN"/>
+            </w:rPr>
+            <w:instrText xml:space="preserve"> HYPERLINK \l _Toc23560 </w:instrText>
+          </w:r>
+          <w:r>
+            <w:rPr>
+              <w:bCs/>
+              <w:lang w:val="zh-CN"/>
+            </w:rPr>
+            <w:fldChar w:fldCharType="separate"/>
+          </w:r>
+          <w:r>
+            <w:rPr>
+              <w:rFonts w:hint="eastAsia"/>
+              <w:lang w:val="en-US" w:eastAsia="zh-CN"/>
+            </w:rPr>
+            <w:t>4.1.4 Version Configure</w:t>
+          </w:r>
+          <w:r>
+            <w:tab/>
+          </w:r>
+          <w:r>
+            <w:fldChar w:fldCharType="begin"/>
+          </w:r>
+          <w:r>
+            <w:instrText xml:space="preserve"> PAGEREF _Toc23560 \h </w:instrText>
+          </w:r>
+          <w:r>
+            <w:fldChar w:fldCharType="separate"/>
+          </w:r>
+          <w:r>
+            <w:t>8</w:t>
           </w:r>
           <w:r>
             <w:fldChar w:fldCharType="end"/>
@@ -965,7 +1439,7 @@
               <w:bCs/>
               <w:lang w:val="zh-CN"/>
             </w:rPr>
-            <w:instrText xml:space="preserve"> HYPERLINK \l _Toc22786 </w:instrText>
+            <w:instrText xml:space="preserve"> HYPERLINK \l _Toc4935 </w:instrText>
           </w:r>
           <w:r>
             <w:rPr>
@@ -979,7 +1453,7 @@
               <w:rFonts w:hint="eastAsia"/>
               <w:lang w:val="en-US" w:eastAsia="zh-CN"/>
             </w:rPr>
-            <w:t>三 Interface Protocol</w:t>
+            <w:t>appendix</w:t>
           </w:r>
           <w:r>
             <w:tab/>
@@ -988,13 +1462,13 @@
             <w:fldChar w:fldCharType="begin"/>
           </w:r>
           <w:r>
-            <w:instrText xml:space="preserve"> PAGEREF _Toc22786 \h </w:instrText>
+            <w:instrText xml:space="preserve"> PAGEREF _Toc4935 \h </w:instrText>
           </w:r>
           <w:r>
             <w:fldChar w:fldCharType="separate"/>
           </w:r>
           <w:r>
-            <w:t>4</w:t>
+            <w:t>8</w:t>
           </w:r>
           <w:r>
             <w:fldChar w:fldCharType="end"/>
@@ -1026,7 +1500,7 @@
               <w:bCs/>
               <w:lang w:val="zh-CN"/>
             </w:rPr>
-            <w:instrText xml:space="preserve"> HYPERLINK \l _Toc19971 </w:instrText>
+            <w:instrText xml:space="preserve"> HYPERLINK \l _Toc1586 </w:instrText>
           </w:r>
           <w:r>
             <w:rPr>
@@ -1040,7 +1514,7 @@
               <w:rFonts w:hint="eastAsia"/>
               <w:lang w:val="en-US" w:eastAsia="zh-CN"/>
             </w:rPr>
-            <w:t>3.1 Backstage service protocol</w:t>
+            <w:t>Appendix 1 update log</w:t>
           </w:r>
           <w:r>
             <w:tab/>
@@ -1049,617 +1523,7 @@
             <w:fldChar w:fldCharType="begin"/>
           </w:r>
           <w:r>
-            <w:instrText xml:space="preserve"> PAGEREF _Toc19971 \h </w:instrText>
-          </w:r>
-          <w:r>
-            <w:fldChar w:fldCharType="separate"/>
-          </w:r>
-          <w:r>
-            <w:t>4</w:t>
-          </w:r>
-          <w:r>
-            <w:fldChar w:fldCharType="end"/>
-          </w:r>
-          <w:r>
-            <w:rPr>
-              <w:bCs/>
-              <w:lang w:val="zh-CN"/>
-            </w:rPr>
-            <w:fldChar w:fldCharType="end"/>
-          </w:r>
-        </w:p>
-        <w:p>
-          <w:pPr>
-            <w:pStyle w:val="7"/>
-            <w:tabs>
-              <w:tab w:val="right" w:leader="dot" w:pos="8306"/>
-            </w:tabs>
-          </w:pPr>
-          <w:r>
-            <w:rPr>
-              <w:bCs/>
-              <w:lang w:val="zh-CN"/>
-            </w:rPr>
-            <w:fldChar w:fldCharType="begin"/>
-          </w:r>
-          <w:r>
-            <w:rPr>
-              <w:bCs/>
-              <w:lang w:val="zh-CN"/>
-            </w:rPr>
-            <w:instrText xml:space="preserve"> HYPERLINK \l _Toc2102 </w:instrText>
-          </w:r>
-          <w:r>
-            <w:rPr>
-              <w:bCs/>
-              <w:lang w:val="zh-CN"/>
-            </w:rPr>
-            <w:fldChar w:fldCharType="separate"/>
-          </w:r>
-          <w:r>
-            <w:rPr>
-              <w:rFonts w:hint="eastAsia"/>
-              <w:lang w:val="en-US" w:eastAsia="zh-CN"/>
-            </w:rPr>
-            <w:t>3.1.1 Protocol processing</w:t>
-          </w:r>
-          <w:r>
-            <w:tab/>
-          </w:r>
-          <w:r>
-            <w:fldChar w:fldCharType="begin"/>
-          </w:r>
-          <w:r>
-            <w:instrText xml:space="preserve"> PAGEREF _Toc2102 \h </w:instrText>
-          </w:r>
-          <w:r>
-            <w:fldChar w:fldCharType="separate"/>
-          </w:r>
-          <w:r>
-            <w:t>4</w:t>
-          </w:r>
-          <w:r>
-            <w:fldChar w:fldCharType="end"/>
-          </w:r>
-          <w:r>
-            <w:rPr>
-              <w:bCs/>
-              <w:lang w:val="zh-CN"/>
-            </w:rPr>
-            <w:fldChar w:fldCharType="end"/>
-          </w:r>
-        </w:p>
-        <w:p>
-          <w:pPr>
-            <w:pStyle w:val="7"/>
-            <w:tabs>
-              <w:tab w:val="right" w:leader="dot" w:pos="8306"/>
-            </w:tabs>
-          </w:pPr>
-          <w:r>
-            <w:rPr>
-              <w:bCs/>
-              <w:lang w:val="zh-CN"/>
-            </w:rPr>
-            <w:fldChar w:fldCharType="begin"/>
-          </w:r>
-          <w:r>
-            <w:rPr>
-              <w:bCs/>
-              <w:lang w:val="zh-CN"/>
-            </w:rPr>
-            <w:instrText xml:space="preserve"> HYPERLINK \l _Toc16103 </w:instrText>
-          </w:r>
-          <w:r>
-            <w:rPr>
-              <w:bCs/>
-              <w:lang w:val="zh-CN"/>
-            </w:rPr>
-            <w:fldChar w:fldCharType="separate"/>
-          </w:r>
-          <w:r>
-            <w:rPr>
-              <w:rFonts w:hint="eastAsia"/>
-              <w:lang w:val="en-US" w:eastAsia="zh-CN"/>
-            </w:rPr>
-            <w:t>3.1.2 Backstage management agreement</w:t>
-          </w:r>
-          <w:r>
-            <w:tab/>
-          </w:r>
-          <w:r>
-            <w:fldChar w:fldCharType="begin"/>
-          </w:r>
-          <w:r>
-            <w:instrText xml:space="preserve"> PAGEREF _Toc16103 \h </w:instrText>
-          </w:r>
-          <w:r>
-            <w:fldChar w:fldCharType="separate"/>
-          </w:r>
-          <w:r>
-            <w:t>5</w:t>
-          </w:r>
-          <w:r>
-            <w:fldChar w:fldCharType="end"/>
-          </w:r>
-          <w:r>
-            <w:rPr>
-              <w:bCs/>
-              <w:lang w:val="zh-CN"/>
-            </w:rPr>
-            <w:fldChar w:fldCharType="end"/>
-          </w:r>
-        </w:p>
-        <w:p>
-          <w:pPr>
-            <w:pStyle w:val="10"/>
-            <w:tabs>
-              <w:tab w:val="right" w:leader="dot" w:pos="8306"/>
-            </w:tabs>
-          </w:pPr>
-          <w:r>
-            <w:rPr>
-              <w:bCs/>
-              <w:lang w:val="zh-CN"/>
-            </w:rPr>
-            <w:fldChar w:fldCharType="begin"/>
-          </w:r>
-          <w:r>
-            <w:rPr>
-              <w:bCs/>
-              <w:lang w:val="zh-CN"/>
-            </w:rPr>
-            <w:instrText xml:space="preserve"> HYPERLINK \l _Toc6183 </w:instrText>
-          </w:r>
-          <w:r>
-            <w:rPr>
-              <w:bCs/>
-              <w:lang w:val="zh-CN"/>
-            </w:rPr>
-            <w:fldChar w:fldCharType="separate"/>
-          </w:r>
-          <w:r>
-            <w:rPr>
-              <w:rFonts w:hint="eastAsia"/>
-              <w:lang w:val="en-US" w:eastAsia="zh-CN"/>
-            </w:rPr>
-            <w:t>四 Configure Description</w:t>
-          </w:r>
-          <w:r>
-            <w:tab/>
-          </w:r>
-          <w:r>
-            <w:fldChar w:fldCharType="begin"/>
-          </w:r>
-          <w:r>
-            <w:instrText xml:space="preserve"> PAGEREF _Toc6183 \h </w:instrText>
-          </w:r>
-          <w:r>
-            <w:fldChar w:fldCharType="separate"/>
-          </w:r>
-          <w:r>
-            <w:t>8</w:t>
-          </w:r>
-          <w:r>
-            <w:fldChar w:fldCharType="end"/>
-          </w:r>
-          <w:r>
-            <w:rPr>
-              <w:bCs/>
-              <w:lang w:val="zh-CN"/>
-            </w:rPr>
-            <w:fldChar w:fldCharType="end"/>
-          </w:r>
-        </w:p>
-        <w:p>
-          <w:pPr>
-            <w:pStyle w:val="12"/>
-            <w:tabs>
-              <w:tab w:val="right" w:leader="dot" w:pos="8306"/>
-            </w:tabs>
-          </w:pPr>
-          <w:r>
-            <w:rPr>
-              <w:bCs/>
-              <w:lang w:val="zh-CN"/>
-            </w:rPr>
-            <w:fldChar w:fldCharType="begin"/>
-          </w:r>
-          <w:r>
-            <w:rPr>
-              <w:bCs/>
-              <w:lang w:val="zh-CN"/>
-            </w:rPr>
-            <w:instrText xml:space="preserve"> HYPERLINK \l _Toc19677 </w:instrText>
-          </w:r>
-          <w:r>
-            <w:rPr>
-              <w:bCs/>
-              <w:lang w:val="zh-CN"/>
-            </w:rPr>
-            <w:fldChar w:fldCharType="separate"/>
-          </w:r>
-          <w:r>
-            <w:rPr>
-              <w:rFonts w:hint="eastAsia"/>
-              <w:lang w:val="en-US" w:eastAsia="zh-CN"/>
-            </w:rPr>
-            <w:t>4.1 Service Configure</w:t>
-          </w:r>
-          <w:r>
-            <w:tab/>
-          </w:r>
-          <w:r>
-            <w:fldChar w:fldCharType="begin"/>
-          </w:r>
-          <w:r>
-            <w:instrText xml:space="preserve"> PAGEREF _Toc19677 \h </w:instrText>
-          </w:r>
-          <w:r>
-            <w:fldChar w:fldCharType="separate"/>
-          </w:r>
-          <w:r>
-            <w:t>8</w:t>
-          </w:r>
-          <w:r>
-            <w:fldChar w:fldCharType="end"/>
-          </w:r>
-          <w:r>
-            <w:rPr>
-              <w:bCs/>
-              <w:lang w:val="zh-CN"/>
-            </w:rPr>
-            <w:fldChar w:fldCharType="end"/>
-          </w:r>
-        </w:p>
-        <w:p>
-          <w:pPr>
-            <w:pStyle w:val="7"/>
-            <w:tabs>
-              <w:tab w:val="right" w:leader="dot" w:pos="8306"/>
-            </w:tabs>
-          </w:pPr>
-          <w:r>
-            <w:rPr>
-              <w:bCs/>
-              <w:lang w:val="zh-CN"/>
-            </w:rPr>
-            <w:fldChar w:fldCharType="begin"/>
-          </w:r>
-          <w:r>
-            <w:rPr>
-              <w:bCs/>
-              <w:lang w:val="zh-CN"/>
-            </w:rPr>
-            <w:instrText xml:space="preserve"> HYPERLINK \l _Toc1033 </w:instrText>
-          </w:r>
-          <w:r>
-            <w:rPr>
-              <w:bCs/>
-              <w:lang w:val="zh-CN"/>
-            </w:rPr>
-            <w:fldChar w:fldCharType="separate"/>
-          </w:r>
-          <w:r>
-            <w:rPr>
-              <w:rFonts w:hint="eastAsia"/>
-              <w:lang w:val="en-US" w:eastAsia="zh-CN"/>
-            </w:rPr>
-            <w:t>4.1.1 basic configure</w:t>
-          </w:r>
-          <w:r>
-            <w:tab/>
-          </w:r>
-          <w:r>
-            <w:fldChar w:fldCharType="begin"/>
-          </w:r>
-          <w:r>
-            <w:instrText xml:space="preserve"> PAGEREF _Toc1033 \h </w:instrText>
-          </w:r>
-          <w:r>
-            <w:fldChar w:fldCharType="separate"/>
-          </w:r>
-          <w:r>
-            <w:t>8</w:t>
-          </w:r>
-          <w:r>
-            <w:fldChar w:fldCharType="end"/>
-          </w:r>
-          <w:r>
-            <w:rPr>
-              <w:bCs/>
-              <w:lang w:val="zh-CN"/>
-            </w:rPr>
-            <w:fldChar w:fldCharType="end"/>
-          </w:r>
-        </w:p>
-        <w:p>
-          <w:pPr>
-            <w:pStyle w:val="7"/>
-            <w:tabs>
-              <w:tab w:val="right" w:leader="dot" w:pos="8306"/>
-            </w:tabs>
-          </w:pPr>
-          <w:r>
-            <w:rPr>
-              <w:bCs/>
-              <w:lang w:val="zh-CN"/>
-            </w:rPr>
-            <w:fldChar w:fldCharType="begin"/>
-          </w:r>
-          <w:r>
-            <w:rPr>
-              <w:bCs/>
-              <w:lang w:val="zh-CN"/>
-            </w:rPr>
-            <w:instrText xml:space="preserve"> HYPERLINK \l _Toc23179 </w:instrText>
-          </w:r>
-          <w:r>
-            <w:rPr>
-              <w:bCs/>
-              <w:lang w:val="zh-CN"/>
-            </w:rPr>
-            <w:fldChar w:fldCharType="separate"/>
-          </w:r>
-          <w:r>
-            <w:rPr>
-              <w:rFonts w:hint="eastAsia"/>
-              <w:lang w:val="en-US" w:eastAsia="zh-CN"/>
-            </w:rPr>
-            <w:t>4.1.2 Time Configure</w:t>
-          </w:r>
-          <w:r>
-            <w:tab/>
-          </w:r>
-          <w:r>
-            <w:fldChar w:fldCharType="begin"/>
-          </w:r>
-          <w:r>
-            <w:instrText xml:space="preserve"> PAGEREF _Toc23179 \h </w:instrText>
-          </w:r>
-          <w:r>
-            <w:fldChar w:fldCharType="separate"/>
-          </w:r>
-          <w:r>
-            <w:t>8</w:t>
-          </w:r>
-          <w:r>
-            <w:fldChar w:fldCharType="end"/>
-          </w:r>
-          <w:r>
-            <w:rPr>
-              <w:bCs/>
-              <w:lang w:val="zh-CN"/>
-            </w:rPr>
-            <w:fldChar w:fldCharType="end"/>
-          </w:r>
-        </w:p>
-        <w:p>
-          <w:pPr>
-            <w:pStyle w:val="7"/>
-            <w:tabs>
-              <w:tab w:val="right" w:leader="dot" w:pos="8306"/>
-            </w:tabs>
-          </w:pPr>
-          <w:r>
-            <w:rPr>
-              <w:bCs/>
-              <w:lang w:val="zh-CN"/>
-            </w:rPr>
-            <w:fldChar w:fldCharType="begin"/>
-          </w:r>
-          <w:r>
-            <w:rPr>
-              <w:bCs/>
-              <w:lang w:val="zh-CN"/>
-            </w:rPr>
-            <w:instrText xml:space="preserve"> HYPERLINK \l _Toc12069 </w:instrText>
-          </w:r>
-          <w:r>
-            <w:rPr>
-              <w:bCs/>
-              <w:lang w:val="zh-CN"/>
-            </w:rPr>
-            <w:fldChar w:fldCharType="separate"/>
-          </w:r>
-          <w:r>
-            <w:rPr>
-              <w:rFonts w:hint="eastAsia"/>
-              <w:lang w:val="en-US" w:eastAsia="zh-CN"/>
-            </w:rPr>
-            <w:t>4.1.3 Log Configure</w:t>
-          </w:r>
-          <w:r>
-            <w:tab/>
-          </w:r>
-          <w:r>
-            <w:fldChar w:fldCharType="begin"/>
-          </w:r>
-          <w:r>
-            <w:instrText xml:space="preserve"> PAGEREF _Toc12069 \h </w:instrText>
-          </w:r>
-          <w:r>
-            <w:fldChar w:fldCharType="separate"/>
-          </w:r>
-          <w:r>
-            <w:t>8</w:t>
-          </w:r>
-          <w:r>
-            <w:fldChar w:fldCharType="end"/>
-          </w:r>
-          <w:r>
-            <w:rPr>
-              <w:bCs/>
-              <w:lang w:val="zh-CN"/>
-            </w:rPr>
-            <w:fldChar w:fldCharType="end"/>
-          </w:r>
-        </w:p>
-        <w:p>
-          <w:pPr>
-            <w:pStyle w:val="7"/>
-            <w:tabs>
-              <w:tab w:val="right" w:leader="dot" w:pos="8306"/>
-            </w:tabs>
-          </w:pPr>
-          <w:r>
-            <w:rPr>
-              <w:bCs/>
-              <w:lang w:val="zh-CN"/>
-            </w:rPr>
-            <w:fldChar w:fldCharType="begin"/>
-          </w:r>
-          <w:r>
-            <w:rPr>
-              <w:bCs/>
-              <w:lang w:val="zh-CN"/>
-            </w:rPr>
-            <w:instrText xml:space="preserve"> HYPERLINK \l _Toc1126 </w:instrText>
-          </w:r>
-          <w:r>
-            <w:rPr>
-              <w:bCs/>
-              <w:lang w:val="zh-CN"/>
-            </w:rPr>
-            <w:fldChar w:fldCharType="separate"/>
-          </w:r>
-          <w:r>
-            <w:rPr>
-              <w:rFonts w:hint="eastAsia"/>
-              <w:lang w:val="en-US" w:eastAsia="zh-CN"/>
-            </w:rPr>
-            <w:t>4.1.4 Version Configure</w:t>
-          </w:r>
-          <w:r>
-            <w:tab/>
-          </w:r>
-          <w:r>
-            <w:fldChar w:fldCharType="begin"/>
-          </w:r>
-          <w:r>
-            <w:instrText xml:space="preserve"> PAGEREF _Toc1126 \h </w:instrText>
-          </w:r>
-          <w:r>
-            <w:fldChar w:fldCharType="separate"/>
-          </w:r>
-          <w:r>
-            <w:t>8</w:t>
-          </w:r>
-          <w:r>
-            <w:fldChar w:fldCharType="end"/>
-          </w:r>
-          <w:r>
-            <w:rPr>
-              <w:bCs/>
-              <w:lang w:val="zh-CN"/>
-            </w:rPr>
-            <w:fldChar w:fldCharType="end"/>
-          </w:r>
-        </w:p>
-        <w:p>
-          <w:pPr>
-            <w:pStyle w:val="10"/>
-            <w:tabs>
-              <w:tab w:val="right" w:leader="dot" w:pos="8306"/>
-            </w:tabs>
-          </w:pPr>
-          <w:r>
-            <w:rPr>
-              <w:bCs/>
-              <w:lang w:val="zh-CN"/>
-            </w:rPr>
-            <w:fldChar w:fldCharType="begin"/>
-          </w:r>
-          <w:r>
-            <w:rPr>
-              <w:bCs/>
-              <w:lang w:val="zh-CN"/>
-            </w:rPr>
-            <w:instrText xml:space="preserve"> HYPERLINK \l _Toc14629 </w:instrText>
-          </w:r>
-          <w:r>
-            <w:rPr>
-              <w:bCs/>
-              <w:lang w:val="zh-CN"/>
-            </w:rPr>
-            <w:fldChar w:fldCharType="separate"/>
-          </w:r>
-          <w:r>
-            <w:rPr>
-              <w:rFonts w:hint="eastAsia"/>
-              <w:lang w:val="en-US" w:eastAsia="zh-CN"/>
-            </w:rPr>
-            <w:t>appendix</w:t>
-          </w:r>
-          <w:r>
-            <w:tab/>
-          </w:r>
-          <w:r>
-            <w:fldChar w:fldCharType="begin"/>
-          </w:r>
-          <w:r>
-            <w:instrText xml:space="preserve"> PAGEREF _Toc14629 \h </w:instrText>
-          </w:r>
-          <w:r>
-            <w:fldChar w:fldCharType="separate"/>
-          </w:r>
-          <w:r>
-            <w:t>8</w:t>
-          </w:r>
-          <w:r>
-            <w:fldChar w:fldCharType="end"/>
-          </w:r>
-          <w:r>
-            <w:rPr>
-              <w:bCs/>
-              <w:lang w:val="zh-CN"/>
-            </w:rPr>
-            <w:fldChar w:fldCharType="end"/>
-          </w:r>
-        </w:p>
-        <w:p>
-          <w:pPr>
-            <w:pStyle w:val="12"/>
-            <w:tabs>
-              <w:tab w:val="right" w:leader="dot" w:pos="8306"/>
-            </w:tabs>
-          </w:pPr>
-          <w:r>
-            <w:rPr>
-              <w:bCs/>
-              <w:lang w:val="zh-CN"/>
-            </w:rPr>
-            <w:fldChar w:fldCharType="begin"/>
-          </w:r>
-          <w:r>
-            <w:rPr>
-              <w:bCs/>
-              <w:lang w:val="zh-CN"/>
-            </w:rPr>
-            <w:instrText xml:space="preserve"> HYPERLINK \l _Toc13398 </w:instrText>
-          </w:r>
-          <w:r>
-            <w:rPr>
-              <w:bCs/>
-              <w:lang w:val="zh-CN"/>
-            </w:rPr>
-            <w:fldChar w:fldCharType="separate"/>
-          </w:r>
-          <w:r>
-            <w:rPr>
-              <w:rFonts w:hint="eastAsia"/>
-              <w:lang w:val="en-US" w:eastAsia="zh-CN"/>
-            </w:rPr>
-            <w:t>Appendix 1 update log</w:t>
-          </w:r>
-          <w:r>
-            <w:tab/>
-          </w:r>
-          <w:r>
-            <w:fldChar w:fldCharType="begin"/>
-          </w:r>
-          <w:r>
-            <w:instrText xml:space="preserve"> PAGEREF _Toc13398 \h </w:instrText>
+            <w:instrText xml:space="preserve"> PAGEREF _Toc1586 \h </w:instrText>
           </w:r>
           <w:r>
             <w:fldChar w:fldCharType="separate"/>
@@ -1798,8 +1662,6 @@
           <w:lang w:val="zh-CN"/>
         </w:rPr>
       </w:pPr>
-      <w:bookmarkStart w:id="46" w:name="_GoBack"/>
-      <w:bookmarkEnd w:id="46"/>
     </w:p>
     <w:p>
       <w:pPr>
@@ -1856,6 +1718,36 @@
           <w:lang w:val="zh-CN"/>
         </w:rPr>
       </w:pPr>
+    </w:p>
+    <w:p>
+      <w:pPr>
+        <w:rPr>
+          <w:rFonts w:hint="eastAsia" w:asciiTheme="minorHAnsi" w:hAnsiTheme="minorHAnsi" w:eastAsiaTheme="minorEastAsia" w:cstheme="minorBidi"/>
+          <w:b/>
+          <w:bCs/>
+          <w:color w:val="auto"/>
+          <w:kern w:val="2"/>
+          <w:sz w:val="21"/>
+          <w:szCs w:val="22"/>
+          <w:lang w:val="zh-CN"/>
+        </w:rPr>
+      </w:pPr>
+    </w:p>
+    <w:p>
+      <w:pPr>
+        <w:rPr>
+          <w:rFonts w:hint="eastAsia" w:asciiTheme="minorHAnsi" w:hAnsiTheme="minorHAnsi" w:eastAsiaTheme="minorEastAsia" w:cstheme="minorBidi"/>
+          <w:b/>
+          <w:bCs/>
+          <w:color w:val="auto"/>
+          <w:kern w:val="2"/>
+          <w:sz w:val="21"/>
+          <w:szCs w:val="22"/>
+          <w:lang w:val="zh-CN"/>
+        </w:rPr>
+      </w:pPr>
+      <w:bookmarkStart w:id="43" w:name="_GoBack"/>
+      <w:bookmarkEnd w:id="43"/>
     </w:p>
     <w:tbl>
       <w:tblPr>
@@ -2166,7 +2058,7 @@
                 <w:rFonts w:hint="eastAsia"/>
                 <w:lang w:val="en-US" w:eastAsia="zh-CN"/>
               </w:rPr>
-              <w:t>4.0.0.1001</w:t>
+              <w:t>4.1.0.1001</w:t>
             </w:r>
           </w:p>
         </w:tc>
@@ -2287,7 +2179,7 @@
                 <w:rFonts w:hint="eastAsia"/>
                 <w:lang w:val="en-US" w:eastAsia="zh-CN"/>
               </w:rPr>
-              <w:t>04</w:t>
+              <w:t>28</w:t>
             </w:r>
           </w:p>
         </w:tc>
@@ -2606,7 +2498,7 @@
           <w:rFonts w:hint="eastAsia"/>
         </w:rPr>
       </w:pPr>
-      <w:bookmarkStart w:id="1" w:name="_Toc4635"/>
+      <w:bookmarkStart w:id="1" w:name="_Toc5154"/>
       <w:r>
         <w:rPr>
           <w:rFonts w:hint="eastAsia"/>
@@ -2623,7 +2515,7 @@
           <w:lang w:val="en-US" w:eastAsia="zh-CN"/>
         </w:rPr>
       </w:pPr>
-      <w:bookmarkStart w:id="2" w:name="_Toc17543"/>
+      <w:bookmarkStart w:id="2" w:name="_Toc19564"/>
       <w:r>
         <w:rPr>
           <w:rFonts w:hint="eastAsia"/>
@@ -2680,7 +2572,7 @@
           <w:lang w:val="en-US" w:eastAsia="zh-CN"/>
         </w:rPr>
       </w:pPr>
-      <w:bookmarkStart w:id="3" w:name="_Toc29897"/>
+      <w:bookmarkStart w:id="3" w:name="_Toc6958"/>
       <w:r>
         <w:rPr>
           <w:rFonts w:hint="eastAsia"/>
@@ -2716,7 +2608,7 @@
           <w:lang w:val="en-US" w:eastAsia="zh-CN"/>
         </w:rPr>
       </w:pPr>
-      <w:bookmarkStart w:id="4" w:name="_Toc10272"/>
+      <w:bookmarkStart w:id="4" w:name="_Toc17083"/>
       <w:r>
         <w:rPr>
           <w:rFonts w:hint="eastAsia"/>
@@ -2751,7 +2643,7 @@
         </w:rPr>
       </w:pPr>
       <w:bookmarkStart w:id="5" w:name="_Toc18055"/>
-      <w:bookmarkStart w:id="6" w:name="_Toc12729"/>
+      <w:bookmarkStart w:id="6" w:name="_Toc24714"/>
       <w:r>
         <w:rPr>
           <w:rFonts w:hint="eastAsia"/>
@@ -2781,85 +2673,7 @@
           <w:rFonts w:hint="eastAsia"/>
           <w:lang w:val="en-US" w:eastAsia="zh-CN"/>
         </w:rPr>
-        <w:t>The HTTP protocol is used as the basic communication protocol and support tcp</w:t>
-      </w:r>
-    </w:p>
-    <w:p>
-      <w:pPr>
-        <w:pStyle w:val="3"/>
-        <w:numPr>
-          <w:ilvl w:val="1"/>
-          <w:numId w:val="1"/>
-        </w:numPr>
-        <w:bidi w:val="0"/>
-        <w:rPr>
-          <w:rFonts w:hint="eastAsia"/>
-          <w:lang w:val="en-US" w:eastAsia="zh-CN"/>
-        </w:rPr>
-      </w:pPr>
-      <w:bookmarkStart w:id="7" w:name="_Toc6721"/>
-      <w:r>
-        <w:rPr>
-          <w:rFonts w:hint="eastAsia"/>
-          <w:lang w:val="en-US" w:eastAsia="zh-CN"/>
-        </w:rPr>
-        <w:t>TCP</w:t>
-      </w:r>
-      <w:bookmarkEnd w:id="7"/>
-    </w:p>
-    <w:p>
-      <w:pPr>
-        <w:ind w:firstLine="420"/>
-        <w:rPr>
-          <w:rFonts w:hint="default"/>
-          <w:lang w:val="en-US" w:eastAsia="zh-CN"/>
-        </w:rPr>
-      </w:pPr>
-      <w:r>
-        <w:rPr>
-          <w:rFonts w:hint="eastAsia"/>
-          <w:lang w:val="en-US" w:eastAsia="zh-CN"/>
-        </w:rPr>
-        <w:t>TCP protocol is faster and has more functions.</w:t>
-      </w:r>
-    </w:p>
-    <w:p>
-      <w:pPr>
-        <w:pStyle w:val="3"/>
-        <w:numPr>
-          <w:ilvl w:val="1"/>
-          <w:numId w:val="1"/>
-        </w:numPr>
-        <w:bidi w:val="0"/>
-        <w:rPr>
-          <w:rFonts w:hint="default"/>
-          <w:lang w:val="en-US" w:eastAsia="zh-CN"/>
-        </w:rPr>
-      </w:pPr>
-      <w:bookmarkStart w:id="8" w:name="_Toc16410"/>
-      <w:r>
-        <w:rPr>
-          <w:rFonts w:hint="eastAsia"/>
-          <w:lang w:val="en-US" w:eastAsia="zh-CN"/>
-        </w:rPr>
-        <w:t>HTTP</w:t>
-      </w:r>
-      <w:bookmarkEnd w:id="8"/>
-    </w:p>
-    <w:p>
-      <w:pPr>
-        <w:ind w:firstLine="420"/>
-        <w:rPr>
-          <w:rFonts w:hint="default"/>
-          <w:lang w:val="en-US" w:eastAsia="zh-CN"/>
-        </w:rPr>
-      </w:pPr>
-      <w:r>
-        <w:rPr>
-          <w:rFonts w:hint="eastAsia"/>
-          <w:lang w:val="en-US" w:eastAsia="zh-CN"/>
-        </w:rPr>
-        <w:t>The control message get through the GET method</w:t>
+        <w:t>The TCP protocol is used as the basic communication protocol and support Http</w:t>
       </w:r>
     </w:p>
     <w:p>
@@ -2871,8 +2685,8 @@
           <w:lang w:val="en-US" w:eastAsia="zh-CN"/>
         </w:rPr>
       </w:pPr>
-      <w:bookmarkStart w:id="9" w:name="_Toc25592"/>
-      <w:bookmarkStart w:id="10" w:name="_Toc8686"/>
+      <w:bookmarkStart w:id="7" w:name="_Toc25592"/>
+      <w:bookmarkStart w:id="8" w:name="_Toc6635"/>
       <w:r>
         <w:rPr>
           <w:rFonts w:hint="eastAsia"/>
@@ -2887,7 +2701,7 @@
         </w:rPr>
         <w:t xml:space="preserve"> </w:t>
       </w:r>
-      <w:bookmarkEnd w:id="9"/>
+      <w:bookmarkEnd w:id="7"/>
       <w:r>
         <w:rPr>
           <w:rFonts w:hint="eastAsia"/>
@@ -2895,7 +2709,7 @@
         </w:rPr>
         <w:t>Configure Env</w:t>
       </w:r>
-      <w:bookmarkEnd w:id="10"/>
+      <w:bookmarkEnd w:id="8"/>
     </w:p>
     <w:p>
       <w:pPr>
@@ -2906,8 +2720,8 @@
           <w:lang w:val="en-US" w:eastAsia="zh-CN"/>
         </w:rPr>
       </w:pPr>
-      <w:bookmarkStart w:id="11" w:name="_Toc20809"/>
-      <w:bookmarkStart w:id="12" w:name="_Toc27978"/>
+      <w:bookmarkStart w:id="9" w:name="_Toc20809"/>
+      <w:bookmarkStart w:id="10" w:name="_Toc1232"/>
       <w:r>
         <w:rPr>
           <w:rFonts w:hint="eastAsia"/>
@@ -2915,8 +2729,8 @@
         </w:rPr>
         <w:t>2.1 WINDOWS</w:t>
       </w:r>
-      <w:bookmarkEnd w:id="11"/>
-      <w:bookmarkEnd w:id="12"/>
+      <w:bookmarkEnd w:id="9"/>
+      <w:bookmarkEnd w:id="10"/>
     </w:p>
     <w:p>
       <w:pPr>
@@ -2959,8 +2773,8 @@
           <w:lang w:val="en-US" w:eastAsia="zh-CN"/>
         </w:rPr>
       </w:pPr>
-      <w:bookmarkStart w:id="13" w:name="_Toc31502"/>
-      <w:bookmarkStart w:id="14" w:name="_Toc14307"/>
+      <w:bookmarkStart w:id="11" w:name="_Toc31502"/>
+      <w:bookmarkStart w:id="12" w:name="_Toc20661"/>
       <w:r>
         <w:rPr>
           <w:rFonts w:hint="eastAsia"/>
@@ -2968,7 +2782,7 @@
         </w:rPr>
         <w:t xml:space="preserve">2.1.1 </w:t>
       </w:r>
-      <w:bookmarkEnd w:id="13"/>
+      <w:bookmarkEnd w:id="11"/>
       <w:r>
         <w:rPr>
           <w:rFonts w:hint="eastAsia"/>
@@ -2976,7 +2790,7 @@
         </w:rPr>
         <w:t>Configure Environment</w:t>
       </w:r>
-      <w:bookmarkEnd w:id="14"/>
+      <w:bookmarkEnd w:id="12"/>
     </w:p>
     <w:p>
       <w:pPr>
@@ -3003,242 +2817,100 @@
           <w:lang w:val="en-US" w:eastAsia="zh-CN"/>
         </w:rPr>
       </w:pPr>
-      <w:bookmarkStart w:id="15" w:name="_Toc13573"/>
-      <w:bookmarkStart w:id="16" w:name="_Toc5246"/>
+      <w:bookmarkStart w:id="13" w:name="_Toc13573"/>
+      <w:bookmarkStart w:id="14" w:name="_Toc4662"/>
       <w:r>
         <w:rPr>
           <w:rFonts w:hint="eastAsia"/>
           <w:lang w:val="en-US" w:eastAsia="zh-CN"/>
         </w:rPr>
         <w:t>2.1.2 complie and run</w:t>
+      </w:r>
+      <w:bookmarkEnd w:id="13"/>
+      <w:bookmarkEnd w:id="14"/>
+    </w:p>
+    <w:p>
+      <w:pPr>
+        <w:ind w:firstLine="420" w:firstLineChars="200"/>
+        <w:rPr>
+          <w:rFonts w:hint="default"/>
+          <w:lang w:val="en-US" w:eastAsia="zh-CN"/>
+        </w:rPr>
+      </w:pPr>
+      <w:r>
+        <w:rPr>
+          <w:rFonts w:hint="eastAsia"/>
+          <w:lang w:val="en-US" w:eastAsia="zh-CN"/>
+        </w:rPr>
+        <w:t>When you complete with configuration.you can come in code path.open XEngine.sln by vs.and complie.</w:t>
+      </w:r>
+    </w:p>
+    <w:p>
+      <w:pPr>
+        <w:ind w:firstLine="420"/>
+        <w:rPr>
+          <w:rFonts w:hint="eastAsia"/>
+          <w:lang w:val="en-US" w:eastAsia="zh-CN"/>
+        </w:rPr>
+      </w:pPr>
+      <w:r>
+        <w:rPr>
+          <w:rFonts w:hint="eastAsia"/>
+          <w:lang w:val="en-US" w:eastAsia="zh-CN"/>
+        </w:rPr>
+        <w:t>If environment not have error.complie is succesed.contrain 4 module and 1 program</w:t>
+      </w:r>
+    </w:p>
+    <w:p>
+      <w:pPr>
+        <w:ind w:firstLine="420"/>
+      </w:pPr>
+      <w:r>
+        <w:rPr>
+          <w:rFonts w:hint="eastAsia"/>
+          <w:lang w:val="en-US" w:eastAsia="zh-CN"/>
+        </w:rPr>
+        <w:t>And you need copy file under XEngine_Release to your complied dir.next step copy file under XEngine depend Module to your complied dir.</w:t>
+      </w:r>
+    </w:p>
+    <w:p>
+      <w:pPr>
+        <w:ind w:firstLine="420"/>
+        <w:rPr>
+          <w:rFonts w:hint="default" w:eastAsiaTheme="minorEastAsia"/>
+          <w:color w:val="7030A0"/>
+          <w:lang w:val="en-US" w:eastAsia="zh-CN"/>
+        </w:rPr>
+      </w:pPr>
+      <w:bookmarkStart w:id="15" w:name="_Toc31740"/>
+      <w:r>
+        <w:rPr>
+          <w:rFonts w:hint="eastAsia"/>
+          <w:color w:val="7030A0"/>
+          <w:lang w:val="en-US" w:eastAsia="zh-CN"/>
+        </w:rPr>
+        <w:t>Note: Xengine environment can be copied to your compilation directory through vscopy script, provided that you configure your xengine environment</w:t>
+      </w:r>
+    </w:p>
+    <w:p>
+      <w:pPr>
+        <w:pStyle w:val="3"/>
+        <w:bidi w:val="0"/>
+        <w:rPr>
+          <w:rFonts w:hint="eastAsia"/>
+          <w:lang w:val="en-US" w:eastAsia="zh-CN"/>
+        </w:rPr>
+      </w:pPr>
+      <w:bookmarkStart w:id="16" w:name="_Toc15706"/>
+      <w:r>
+        <w:rPr>
+          <w:rFonts w:hint="eastAsia"/>
+          <w:lang w:val="en-US" w:eastAsia="zh-CN"/>
+        </w:rPr>
+        <w:t>2.2 LINUX</w:t>
       </w:r>
       <w:bookmarkEnd w:id="15"/>
       <w:bookmarkEnd w:id="16"/>
-    </w:p>
-    <w:p>
-      <w:pPr>
-        <w:ind w:firstLine="420" w:firstLineChars="200"/>
-        <w:rPr>
-          <w:rFonts w:hint="default"/>
-          <w:lang w:val="en-US" w:eastAsia="zh-CN"/>
-        </w:rPr>
-      </w:pPr>
-      <w:r>
-        <w:rPr>
-          <w:rFonts w:hint="eastAsia"/>
-          <w:lang w:val="en-US" w:eastAsia="zh-CN"/>
-        </w:rPr>
-        <w:t>When you complete with configuration.you can come in code path.open XEngine.sln by vs.and complie.</w:t>
-      </w:r>
-    </w:p>
-    <w:p>
-      <w:pPr>
-        <w:ind w:firstLine="420"/>
-        <w:rPr>
-          <w:rFonts w:hint="eastAsia"/>
-          <w:lang w:val="en-US" w:eastAsia="zh-CN"/>
-        </w:rPr>
-      </w:pPr>
-      <w:r>
-        <w:rPr>
-          <w:rFonts w:hint="eastAsia"/>
-          <w:lang w:val="en-US" w:eastAsia="zh-CN"/>
-        </w:rPr>
-        <w:t>If environment not have error.complie is succesed.contrain 4 module and 1 program</w:t>
-      </w:r>
-    </w:p>
-    <w:p>
-      <w:pPr>
-        <w:ind w:firstLine="420"/>
-      </w:pPr>
-      <w:r>
-        <w:rPr>
-          <w:rFonts w:hint="eastAsia"/>
-          <w:lang w:val="en-US" w:eastAsia="zh-CN"/>
-        </w:rPr>
-        <w:t>And you need copy file under XEngine_Release to your complied dir.next step copy file under XEngine depend Module to your complied dir.</w:t>
-      </w:r>
-    </w:p>
-    <w:p>
-      <w:pPr>
-        <w:ind w:firstLine="420"/>
-        <w:rPr>
-          <w:rFonts w:hint="default" w:eastAsiaTheme="minorEastAsia"/>
-          <w:color w:val="7030A0"/>
-          <w:lang w:val="en-US" w:eastAsia="zh-CN"/>
-        </w:rPr>
-      </w:pPr>
-      <w:bookmarkStart w:id="17" w:name="_Toc31740"/>
-      <w:r>
-        <w:rPr>
-          <w:rFonts w:hint="eastAsia"/>
-          <w:color w:val="7030A0"/>
-          <w:lang w:val="en-US" w:eastAsia="zh-CN"/>
-        </w:rPr>
-        <w:t>Note: Xengine environment can be copied to your compilation directory through vscopy script, provided that you configure your xengine environment</w:t>
-      </w:r>
-    </w:p>
-    <w:p>
-      <w:pPr>
-        <w:pStyle w:val="3"/>
-        <w:bidi w:val="0"/>
-        <w:rPr>
-          <w:rFonts w:hint="eastAsia"/>
-          <w:lang w:val="en-US" w:eastAsia="zh-CN"/>
-        </w:rPr>
-      </w:pPr>
-      <w:bookmarkStart w:id="18" w:name="_Toc16938"/>
-      <w:r>
-        <w:rPr>
-          <w:rFonts w:hint="eastAsia"/>
-          <w:lang w:val="en-US" w:eastAsia="zh-CN"/>
-        </w:rPr>
-        <w:t>2.2 LINUX</w:t>
-      </w:r>
-      <w:bookmarkEnd w:id="17"/>
-      <w:bookmarkEnd w:id="18"/>
-    </w:p>
-    <w:p>
-      <w:pPr>
-        <w:pStyle w:val="4"/>
-        <w:bidi w:val="0"/>
-        <w:rPr>
-          <w:rFonts w:hint="eastAsia"/>
-          <w:lang w:val="en-US" w:eastAsia="zh-CN"/>
-        </w:rPr>
-      </w:pPr>
-      <w:bookmarkStart w:id="19" w:name="_Toc16160"/>
-      <w:bookmarkStart w:id="20" w:name="_Toc17567"/>
-      <w:r>
-        <w:rPr>
-          <w:rFonts w:hint="eastAsia"/>
-          <w:lang w:val="en-US" w:eastAsia="zh-CN"/>
-        </w:rPr>
-        <w:t>2.2.1 Complie and Run</w:t>
-      </w:r>
-      <w:bookmarkEnd w:id="19"/>
-      <w:bookmarkEnd w:id="20"/>
-    </w:p>
-    <w:p>
-      <w:pPr>
-        <w:ind w:firstLine="420"/>
-        <w:rPr>
-          <w:rFonts w:hint="eastAsia"/>
-          <w:lang w:val="en-US" w:eastAsia="zh-CN"/>
-        </w:rPr>
-      </w:pPr>
-      <w:r>
-        <w:rPr>
-          <w:rFonts w:hint="eastAsia"/>
-          <w:lang w:val="en-US" w:eastAsia="zh-CN"/>
-        </w:rPr>
-        <w:t>Configure complete.you can complie it.open terminal in you xengine_storage dir and execute command.</w:t>
-      </w:r>
-    </w:p>
-    <w:p>
-      <w:pPr>
-        <w:ind w:firstLine="420"/>
-        <w:rPr>
-          <w:rFonts w:hint="default"/>
-          <w:lang w:val="en-US" w:eastAsia="zh-CN"/>
-        </w:rPr>
-      </w:pPr>
-      <w:r>
-        <w:rPr>
-          <w:rFonts w:hint="eastAsia"/>
-          <w:lang w:val="en-US" w:eastAsia="zh-CN"/>
-        </w:rPr>
-        <w:t>complie:make</w:t>
-      </w:r>
-    </w:p>
-    <w:p>
-      <w:pPr>
-        <w:ind w:firstLine="420"/>
-        <w:rPr>
-          <w:rFonts w:hint="eastAsia"/>
-          <w:lang w:val="en-US" w:eastAsia="zh-CN"/>
-        </w:rPr>
-      </w:pPr>
-      <w:r>
-        <w:rPr>
-          <w:rFonts w:hint="eastAsia"/>
-          <w:lang w:val="en-US" w:eastAsia="zh-CN"/>
-        </w:rPr>
-        <w:t>install:make FLAGS=InstallAll</w:t>
-      </w:r>
-    </w:p>
-    <w:p>
-      <w:pPr>
-        <w:ind w:firstLine="420"/>
-        <w:rPr>
-          <w:rFonts w:hint="eastAsia"/>
-          <w:lang w:val="en-US" w:eastAsia="zh-CN"/>
-        </w:rPr>
-      </w:pPr>
-      <w:r>
-        <w:rPr>
-          <w:rFonts w:hint="eastAsia"/>
-          <w:lang w:val="en-US" w:eastAsia="zh-CN"/>
-        </w:rPr>
-        <w:t>clean:make FLAGS=CleanAll</w:t>
-      </w:r>
-    </w:p>
-    <w:p>
-      <w:pPr>
-        <w:ind w:firstLine="420"/>
-      </w:pPr>
-      <w:r>
-        <w:rPr>
-          <w:rFonts w:hint="eastAsia"/>
-          <w:lang w:val="en-US" w:eastAsia="zh-CN"/>
-        </w:rPr>
-        <w:t>If there is no error.you can see complied XEngine_XControlApp file in XEngine_Release</w:t>
-      </w:r>
-    </w:p>
-    <w:p>
-      <w:pPr>
-        <w:pStyle w:val="2"/>
-        <w:bidi w:val="0"/>
-        <w:rPr>
-          <w:rFonts w:hint="eastAsia"/>
-          <w:lang w:val="en-US" w:eastAsia="zh-CN"/>
-        </w:rPr>
-      </w:pPr>
-      <w:bookmarkStart w:id="21" w:name="_Toc19829"/>
-      <w:bookmarkStart w:id="22" w:name="_Toc22786"/>
-      <w:bookmarkStart w:id="23" w:name="_Toc20002"/>
-      <w:r>
-        <w:rPr>
-          <w:rFonts w:hint="eastAsia"/>
-          <w:lang w:val="en-US" w:eastAsia="zh-CN"/>
-        </w:rPr>
-        <w:t>三 Interface Protocol</w:t>
-      </w:r>
-      <w:bookmarkEnd w:id="21"/>
-      <w:bookmarkEnd w:id="22"/>
-    </w:p>
-    <w:p>
-      <w:pPr>
-        <w:pStyle w:val="3"/>
-        <w:bidi w:val="0"/>
-        <w:rPr>
-          <w:rFonts w:hint="eastAsia"/>
-          <w:lang w:val="en-US" w:eastAsia="zh-CN"/>
-        </w:rPr>
-      </w:pPr>
-      <w:bookmarkStart w:id="24" w:name="_Toc9453"/>
-      <w:bookmarkStart w:id="25" w:name="_Toc30719"/>
-      <w:bookmarkStart w:id="26" w:name="_Toc19971"/>
-      <w:r>
-        <w:rPr>
-          <w:rFonts w:hint="eastAsia"/>
-          <w:lang w:val="en-US" w:eastAsia="zh-CN"/>
-        </w:rPr>
-        <w:t>3.1 Backstage service protocol</w:t>
-      </w:r>
-      <w:bookmarkEnd w:id="24"/>
-      <w:bookmarkEnd w:id="25"/>
-      <w:bookmarkEnd w:id="26"/>
     </w:p>
     <w:p>
       <w:pPr>
@@ -3258,6 +2930,130 @@
         <w:ind w:firstLine="420"/>
         <w:textAlignment w:val="auto"/>
         <w:rPr>
+          <w:rFonts w:hint="eastAsia"/>
+          <w:lang w:val="en-US" w:eastAsia="zh-CN"/>
+        </w:rPr>
+      </w:pPr>
+      <w:r>
+        <w:rPr>
+          <w:rFonts w:hint="eastAsia"/>
+          <w:lang w:val="en-US" w:eastAsia="zh-CN"/>
+        </w:rPr>
+        <w:t>Configure complete.you can complie it.If there is no error.you can see complied XEngine_XControlApp file in XEngine_Release</w:t>
+      </w:r>
+    </w:p>
+    <w:p>
+      <w:pPr>
+        <w:pStyle w:val="3"/>
+        <w:bidi w:val="0"/>
+        <w:rPr>
+          <w:rFonts w:hint="eastAsia"/>
+          <w:lang w:val="en-US" w:eastAsia="zh-CN"/>
+        </w:rPr>
+      </w:pPr>
+      <w:bookmarkStart w:id="17" w:name="_Toc3948"/>
+      <w:r>
+        <w:rPr>
+          <w:rFonts w:hint="eastAsia"/>
+          <w:lang w:val="en-US" w:eastAsia="zh-CN"/>
+        </w:rPr>
+        <w:t>2.3 MacOS</w:t>
+      </w:r>
+      <w:bookmarkEnd w:id="17"/>
+    </w:p>
+    <w:p>
+      <w:pPr>
+        <w:keepNext w:val="0"/>
+        <w:keepLines w:val="0"/>
+        <w:pageBreakBefore w:val="0"/>
+        <w:widowControl w:val="0"/>
+        <w:kinsoku/>
+        <w:wordWrap w:val="0"/>
+        <w:overflowPunct/>
+        <w:topLinePunct w:val="0"/>
+        <w:autoSpaceDE/>
+        <w:autoSpaceDN/>
+        <w:bidi w:val="0"/>
+        <w:adjustRightInd/>
+        <w:snapToGrid/>
+        <w:ind w:firstLine="420"/>
+        <w:textAlignment w:val="auto"/>
+        <w:rPr>
+          <w:rFonts w:hint="default"/>
+          <w:lang w:val="en-US" w:eastAsia="zh-CN"/>
+        </w:rPr>
+      </w:pPr>
+      <w:r>
+        <w:rPr>
+          <w:rFonts w:hint="eastAsia"/>
+          <w:lang w:val="en-US" w:eastAsia="zh-CN"/>
+        </w:rPr>
+        <w:t>Refer to Linux</w:t>
+      </w:r>
+    </w:p>
+    <w:p>
+      <w:pPr>
+        <w:pStyle w:val="2"/>
+        <w:bidi w:val="0"/>
+        <w:rPr>
+          <w:rFonts w:hint="eastAsia"/>
+          <w:lang w:val="en-US" w:eastAsia="zh-CN"/>
+        </w:rPr>
+      </w:pPr>
+      <w:bookmarkStart w:id="18" w:name="_Toc19829"/>
+      <w:bookmarkStart w:id="19" w:name="_Toc30570"/>
+      <w:bookmarkStart w:id="20" w:name="_Toc20002"/>
+      <w:r>
+        <w:rPr>
+          <w:rFonts w:hint="eastAsia"/>
+          <w:lang w:val="en-US" w:eastAsia="zh-CN"/>
+        </w:rPr>
+        <w:t>三 Interface Protocol</w:t>
+      </w:r>
+      <w:bookmarkEnd w:id="18"/>
+      <w:bookmarkEnd w:id="19"/>
+    </w:p>
+    <w:p>
+      <w:pPr>
+        <w:pStyle w:val="3"/>
+        <w:bidi w:val="0"/>
+        <w:rPr>
+          <w:rFonts w:hint="eastAsia"/>
+          <w:lang w:val="en-US" w:eastAsia="zh-CN"/>
+        </w:rPr>
+      </w:pPr>
+      <w:bookmarkStart w:id="21" w:name="_Toc9453"/>
+      <w:bookmarkStart w:id="22" w:name="_Toc30719"/>
+      <w:bookmarkStart w:id="23" w:name="_Toc23233"/>
+      <w:r>
+        <w:rPr>
+          <w:rFonts w:hint="eastAsia"/>
+          <w:lang w:val="en-US" w:eastAsia="zh-CN"/>
+        </w:rPr>
+        <w:t>3.1 Backstage service protocol</w:t>
+      </w:r>
+      <w:bookmarkEnd w:id="21"/>
+      <w:bookmarkEnd w:id="22"/>
+      <w:bookmarkEnd w:id="23"/>
+    </w:p>
+    <w:p>
+      <w:pPr>
+        <w:keepNext w:val="0"/>
+        <w:keepLines w:val="0"/>
+        <w:pageBreakBefore w:val="0"/>
+        <w:widowControl w:val="0"/>
+        <w:kinsoku/>
+        <w:wordWrap w:val="0"/>
+        <w:overflowPunct/>
+        <w:topLinePunct w:val="0"/>
+        <w:autoSpaceDE/>
+        <w:autoSpaceDN/>
+        <w:bidi w:val="0"/>
+        <w:adjustRightInd/>
+        <w:snapToGrid/>
+        <w:ind w:firstLine="420"/>
+        <w:textAlignment w:val="auto"/>
+        <w:rPr>
           <w:rFonts w:hint="default"/>
           <w:lang w:val="en-US" w:eastAsia="zh-CN"/>
         </w:rPr>
@@ -3279,15 +3075,61 @@
           <w:lang w:val="en-US" w:eastAsia="zh-CN"/>
         </w:rPr>
       </w:pPr>
-      <w:bookmarkStart w:id="27" w:name="_Toc20836"/>
-      <w:bookmarkStart w:id="28" w:name="_Toc3124"/>
-      <w:bookmarkStart w:id="29" w:name="_Toc2102"/>
+      <w:bookmarkStart w:id="24" w:name="_Toc3124"/>
+      <w:bookmarkStart w:id="25" w:name="_Toc20836"/>
+      <w:bookmarkStart w:id="26" w:name="_Toc31990"/>
       <w:r>
         <w:rPr>
           <w:rFonts w:hint="eastAsia"/>
           <w:lang w:val="en-US" w:eastAsia="zh-CN"/>
         </w:rPr>
         <w:t xml:space="preserve">3.1.1 </w:t>
+      </w:r>
+      <w:bookmarkEnd w:id="24"/>
+      <w:bookmarkEnd w:id="25"/>
+      <w:r>
+        <w:rPr>
+          <w:rFonts w:hint="eastAsia"/>
+          <w:lang w:val="en-US" w:eastAsia="zh-CN"/>
+        </w:rPr>
+        <w:t>Protocol processing</w:t>
+      </w:r>
+      <w:bookmarkEnd w:id="26"/>
+    </w:p>
+    <w:p>
+      <w:pPr>
+        <w:ind w:firstLine="420"/>
+        <w:rPr>
+          <w:rFonts w:hint="default"/>
+          <w:lang w:val="en-US" w:eastAsia="zh-CN"/>
+        </w:rPr>
+      </w:pPr>
+      <w:r>
+        <w:rPr>
+          <w:rFonts w:hint="eastAsia"/>
+          <w:lang w:val="en-US" w:eastAsia="zh-CN"/>
+        </w:rPr>
+        <w:t>Note: The "unOperatorCode" field must be included in the JSON of each protocol: 0x5001. This field represents the type of protocol that needs to be processed. This type can be found through the protocol header, for example, 0x5001 means download.</w:t>
+      </w:r>
+    </w:p>
+    <w:p>
+      <w:pPr>
+        <w:pStyle w:val="4"/>
+        <w:bidi w:val="0"/>
+        <w:rPr>
+          <w:rFonts w:hint="eastAsia"/>
+          <w:lang w:val="en-US" w:eastAsia="zh-CN"/>
+        </w:rPr>
+      </w:pPr>
+      <w:bookmarkStart w:id="27" w:name="_Toc30359"/>
+      <w:bookmarkStart w:id="28" w:name="_Toc16924"/>
+      <w:bookmarkStart w:id="29" w:name="_Toc5911"/>
+      <w:r>
+        <w:rPr>
+          <w:rFonts w:hint="eastAsia"/>
+          <w:lang w:val="en-US" w:eastAsia="zh-CN"/>
+        </w:rPr>
+        <w:t xml:space="preserve">3.1.2 </w:t>
       </w:r>
       <w:bookmarkEnd w:id="27"/>
       <w:bookmarkEnd w:id="28"/>
@@ -3296,55 +3138,9 @@
           <w:rFonts w:hint="eastAsia"/>
           <w:lang w:val="en-US" w:eastAsia="zh-CN"/>
         </w:rPr>
-        <w:t>Protocol processing</w:t>
+        <w:t>Backstage management agreement</w:t>
       </w:r>
       <w:bookmarkEnd w:id="29"/>
-    </w:p>
-    <w:p>
-      <w:pPr>
-        <w:ind w:firstLine="420"/>
-        <w:rPr>
-          <w:rFonts w:hint="default"/>
-          <w:lang w:val="en-US" w:eastAsia="zh-CN"/>
-        </w:rPr>
-      </w:pPr>
-      <w:r>
-        <w:rPr>
-          <w:rFonts w:hint="eastAsia"/>
-          <w:lang w:val="en-US" w:eastAsia="zh-CN"/>
-        </w:rPr>
-        <w:t>Note: The "unOperatorCode" field must be included in the JSON of each protocol: 0x5001. This field represents the type of protocol that needs to be processed. This type can be found through the protocol header, for example, 0x5001 means download.</w:t>
-      </w:r>
-    </w:p>
-    <w:p>
-      <w:pPr>
-        <w:pStyle w:val="4"/>
-        <w:bidi w:val="0"/>
-        <w:rPr>
-          <w:rFonts w:hint="eastAsia"/>
-          <w:lang w:val="en-US" w:eastAsia="zh-CN"/>
-        </w:rPr>
-      </w:pPr>
-      <w:bookmarkStart w:id="30" w:name="_Toc16924"/>
-      <w:bookmarkStart w:id="31" w:name="_Toc30359"/>
-      <w:bookmarkStart w:id="32" w:name="_Toc16103"/>
-      <w:r>
-        <w:rPr>
-          <w:rFonts w:hint="eastAsia"/>
-          <w:lang w:val="en-US" w:eastAsia="zh-CN"/>
-        </w:rPr>
-        <w:t xml:space="preserve">3.1.2 </w:t>
-      </w:r>
-      <w:bookmarkEnd w:id="30"/>
-      <w:bookmarkEnd w:id="31"/>
-      <w:r>
-        <w:rPr>
-          <w:rFonts w:hint="eastAsia"/>
-          <w:lang w:val="en-US" w:eastAsia="zh-CN"/>
-        </w:rPr>
-        <w:t>Backstage management agreement</w:t>
-      </w:r>
-      <w:bookmarkEnd w:id="32"/>
     </w:p>
     <w:p>
       <w:pPr>
@@ -4332,7 +4128,7 @@
           <w:szCs w:val="28"/>
           <w:shd w:val="clear" w:fill="FFFFFF"/>
         </w:rPr>
-        <w:t>"PostUrl"</w:t>
+        <w:t>"FilePath"</w:t>
       </w:r>
       <w:r>
         <w:rPr>
@@ -4360,207 +4156,30 @@
           <w:szCs w:val="28"/>
           <w:shd w:val="clear" w:fill="FFFFFF"/>
         </w:rPr>
-        <w:t>"</w:t>
-      </w:r>
-      <w:r>
-        <w:rPr>
-          <w:rStyle w:val="28"/>
-          <w:rFonts w:hint="default" w:ascii="微软雅黑" w:hAnsi="微软雅黑" w:eastAsia="微软雅黑" w:cs="微软雅黑"/>
-          <w:b/>
-          <w:i w:val="0"/>
-          <w:caps w:val="0"/>
-          <w:color w:val="61D2D6"/>
+        <w:t>"C:\1\file.exe"</w:t>
+      </w:r>
+      <w:r>
+        <w:rPr>
+          <w:rFonts w:hint="default" w:ascii="Tahoma" w:hAnsi="Tahoma" w:eastAsia="Tahoma" w:cs="Tahoma"/>
+          <w:i w:val="0"/>
+          <w:caps w:val="0"/>
+          <w:color w:val="353535"/>
           <w:spacing w:val="0"/>
           <w:sz w:val="28"/>
           <w:szCs w:val="28"/>
-          <w:u w:val="none"/>
-          <w:shd w:val="clear" w:fill="FFFFFF"/>
-        </w:rPr>
-        <w:fldChar w:fldCharType="begin"/>
-      </w:r>
-      <w:r>
-        <w:rPr>
-          <w:rStyle w:val="28"/>
-          <w:rFonts w:hint="default" w:ascii="微软雅黑" w:hAnsi="微软雅黑" w:eastAsia="微软雅黑" w:cs="微软雅黑"/>
-          <w:b/>
-          <w:i w:val="0"/>
-          <w:caps w:val="0"/>
-          <w:color w:val="61D2D6"/>
+          <w:shd w:val="clear" w:fill="FFFFFF"/>
+        </w:rPr>
+        <w:br w:type="textWrapping"/>
+      </w:r>
+      <w:r>
+        <w:rPr>
+          <w:rFonts w:hint="default" w:ascii="Tahoma" w:hAnsi="Tahoma" w:eastAsia="Tahoma" w:cs="Tahoma"/>
+          <w:i w:val="0"/>
+          <w:caps w:val="0"/>
+          <w:color w:val="353535"/>
           <w:spacing w:val="0"/>
           <w:sz w:val="28"/>
           <w:szCs w:val="28"/>
-          <w:u w:val="none"/>
-          <w:shd w:val="clear" w:fill="FFFFFF"/>
-        </w:rPr>
-        <w:instrText xml:space="preserve"> HYPERLINK "http://www.xyry.org/api/listfile" \t "https://www.json.cn/json/_blank" </w:instrText>
-      </w:r>
-      <w:r>
-        <w:rPr>
-          <w:rStyle w:val="28"/>
-          <w:rFonts w:hint="default" w:ascii="微软雅黑" w:hAnsi="微软雅黑" w:eastAsia="微软雅黑" w:cs="微软雅黑"/>
-          <w:b/>
-          <w:i w:val="0"/>
-          <w:caps w:val="0"/>
-          <w:color w:val="61D2D6"/>
-          <w:spacing w:val="0"/>
-          <w:sz w:val="28"/>
-          <w:szCs w:val="28"/>
-          <w:u w:val="none"/>
-          <w:shd w:val="clear" w:fill="FFFFFF"/>
-        </w:rPr>
-        <w:fldChar w:fldCharType="separate"/>
-      </w:r>
-      <w:r>
-        <w:rPr>
-          <w:rStyle w:val="19"/>
-          <w:rFonts w:hint="eastAsia" w:ascii="微软雅黑" w:hAnsi="微软雅黑" w:eastAsia="微软雅黑" w:cs="微软雅黑"/>
-          <w:b/>
-          <w:i w:val="0"/>
-          <w:caps w:val="0"/>
-          <w:color w:val="61D2D6"/>
-          <w:spacing w:val="0"/>
-          <w:sz w:val="28"/>
-          <w:szCs w:val="28"/>
-          <w:u w:val="none"/>
-          <w:shd w:val="clear" w:fill="FFFFFF"/>
-        </w:rPr>
-        <w:t>http://www.xyry.org/api/listfile</w:t>
-      </w:r>
-      <w:r>
-        <w:rPr>
-          <w:rStyle w:val="28"/>
-          <w:rFonts w:hint="eastAsia" w:ascii="微软雅黑" w:hAnsi="微软雅黑" w:eastAsia="微软雅黑" w:cs="微软雅黑"/>
-          <w:b/>
-          <w:i w:val="0"/>
-          <w:caps w:val="0"/>
-          <w:color w:val="61D2D6"/>
-          <w:spacing w:val="0"/>
-          <w:sz w:val="28"/>
-          <w:szCs w:val="28"/>
-          <w:u w:val="none"/>
-          <w:shd w:val="clear" w:fill="FFFFFF"/>
-        </w:rPr>
-        <w:fldChar w:fldCharType="end"/>
-      </w:r>
-      <w:r>
-        <w:rPr>
-          <w:rStyle w:val="28"/>
-          <w:rFonts w:hint="default" w:ascii="Tahoma" w:hAnsi="Tahoma" w:eastAsia="Tahoma" w:cs="Tahoma"/>
-          <w:b/>
-          <w:i w:val="0"/>
-          <w:caps w:val="0"/>
-          <w:color w:val="3AB54A"/>
-          <w:spacing w:val="0"/>
-          <w:sz w:val="28"/>
-          <w:szCs w:val="28"/>
-          <w:shd w:val="clear" w:fill="FFFFFF"/>
-        </w:rPr>
-        <w:t>"</w:t>
-      </w:r>
-      <w:r>
-        <w:rPr>
-          <w:rFonts w:hint="default" w:ascii="Tahoma" w:hAnsi="Tahoma" w:eastAsia="Tahoma" w:cs="Tahoma"/>
-          <w:i w:val="0"/>
-          <w:caps w:val="0"/>
-          <w:color w:val="353535"/>
-          <w:spacing w:val="0"/>
-          <w:sz w:val="28"/>
-          <w:szCs w:val="28"/>
-          <w:shd w:val="clear" w:fill="FFFFFF"/>
-        </w:rPr>
-        <w:t>,</w:t>
-      </w:r>
-      <w:r>
-        <w:rPr>
-          <w:rFonts w:hint="default" w:ascii="Tahoma" w:hAnsi="Tahoma" w:eastAsia="Tahoma" w:cs="Tahoma"/>
-          <w:i w:val="0"/>
-          <w:caps w:val="0"/>
-          <w:color w:val="353535"/>
-          <w:spacing w:val="0"/>
-          <w:sz w:val="28"/>
-          <w:szCs w:val="28"/>
-          <w:shd w:val="clear" w:fill="FFFFFF"/>
-        </w:rPr>
-        <w:br w:type="textWrapping"/>
-      </w:r>
-      <w:r>
-        <w:rPr>
-          <w:rFonts w:hint="default" w:ascii="Tahoma" w:hAnsi="Tahoma" w:eastAsia="Tahoma" w:cs="Tahoma"/>
-          <w:i w:val="0"/>
-          <w:caps w:val="0"/>
-          <w:color w:val="353535"/>
-          <w:spacing w:val="0"/>
-          <w:sz w:val="28"/>
-          <w:szCs w:val="28"/>
-          <w:shd w:val="clear" w:fill="FFFFFF"/>
-        </w:rPr>
-        <w:t>    </w:t>
-      </w:r>
-      <w:r>
-        <w:rPr>
-          <w:rStyle w:val="27"/>
-          <w:rFonts w:hint="default" w:ascii="Tahoma" w:hAnsi="Tahoma" w:eastAsia="Tahoma" w:cs="Tahoma"/>
-          <w:b/>
-          <w:i w:val="0"/>
-          <w:caps w:val="0"/>
-          <w:color w:val="92278F"/>
-          <w:spacing w:val="0"/>
-          <w:sz w:val="28"/>
-          <w:szCs w:val="28"/>
-          <w:shd w:val="clear" w:fill="FFFFFF"/>
-        </w:rPr>
-        <w:t>"FilePath"</w:t>
-      </w:r>
-      <w:r>
-        <w:rPr>
-          <w:rFonts w:hint="default" w:ascii="Tahoma" w:hAnsi="Tahoma" w:eastAsia="Tahoma" w:cs="Tahoma"/>
-          <w:i w:val="0"/>
-          <w:caps w:val="0"/>
-          <w:color w:val="353535"/>
-          <w:spacing w:val="0"/>
-          <w:sz w:val="28"/>
-          <w:szCs w:val="28"/>
-          <w:shd w:val="clear" w:fill="FFFFFF"/>
-        </w:rPr>
-        <w:t>:</w:t>
-      </w:r>
-      <w:r>
-        <w:rPr>
-          <w:rStyle w:val="28"/>
-          <w:rFonts w:hint="default" w:ascii="Tahoma" w:hAnsi="Tahoma" w:eastAsia="Tahoma" w:cs="Tahoma"/>
-          <w:b/>
-          <w:i w:val="0"/>
-          <w:caps w:val="0"/>
-          <w:color w:val="3AB54A"/>
-          <w:spacing w:val="0"/>
-          <w:sz w:val="28"/>
-          <w:szCs w:val="28"/>
-          <w:shd w:val="clear" w:fill="FFFFFF"/>
-        </w:rPr>
-        <w:t>"C:\1\file.exe"</w:t>
-      </w:r>
-      <w:r>
-        <w:rPr>
-          <w:rFonts w:hint="default" w:ascii="Tahoma" w:hAnsi="Tahoma" w:eastAsia="Tahoma" w:cs="Tahoma"/>
-          <w:i w:val="0"/>
-          <w:caps w:val="0"/>
-          <w:color w:val="353535"/>
-          <w:spacing w:val="0"/>
-          <w:sz w:val="28"/>
-          <w:szCs w:val="28"/>
-          <w:shd w:val="clear" w:fill="FFFFFF"/>
-        </w:rPr>
-        <w:br w:type="textWrapping"/>
-      </w:r>
-      <w:r>
-        <w:rPr>
-          <w:rFonts w:hint="default" w:ascii="Tahoma" w:hAnsi="Tahoma" w:eastAsia="Tahoma" w:cs="Tahoma"/>
-          <w:i w:val="0"/>
-          <w:caps w:val="0"/>
-          <w:color w:val="353535"/>
-          <w:spacing w:val="0"/>
-          <w:sz w:val="28"/>
-          <w:szCs w:val="28"/>
           <w:shd w:val="clear" w:fill="FFFFFF"/>
         </w:rPr>
         <w:t>}</w:t>
@@ -4595,7 +4214,7 @@
           <w:rFonts w:hint="eastAsia"/>
           <w:lang w:val="en-US" w:eastAsia="zh-CN"/>
         </w:rPr>
-        <w:t xml:space="preserve">   If it succeeds, then an HTTP POST request will be sent to the POSTURL address you specified. And load the JSON content in the following format</w:t>
+        <w:t xml:space="preserve">   If it succeeds, then a TCP Protocol request will be Reply The Server.And load the JSON content in the following format</w:t>
       </w:r>
     </w:p>
     <w:p>
@@ -6182,152 +5801,6 @@
           <w:szCs w:val="21"/>
           <w:shd w:val="clear" w:fill="FFFFFF"/>
         </w:rPr>
-        <w:t>    </w:t>
-      </w:r>
-      <w:r>
-        <w:rPr>
-          <w:rStyle w:val="27"/>
-          <w:rFonts w:hint="default" w:ascii="Tahoma" w:hAnsi="Tahoma" w:eastAsia="Tahoma" w:cs="Tahoma"/>
-          <w:b/>
-          <w:bCs/>
-          <w:i w:val="0"/>
-          <w:iCs w:val="0"/>
-          <w:caps w:val="0"/>
-          <w:color w:val="92278F"/>
-          <w:spacing w:val="0"/>
-          <w:sz w:val="21"/>
-          <w:szCs w:val="21"/>
-          <w:shd w:val="clear" w:fill="FFFFFF"/>
-        </w:rPr>
-        <w:t>"tszIPAddr"</w:t>
-      </w:r>
-      <w:r>
-        <w:rPr>
-          <w:rFonts w:hint="default" w:ascii="Tahoma" w:hAnsi="Tahoma" w:eastAsia="Tahoma" w:cs="Tahoma"/>
-          <w:i w:val="0"/>
-          <w:iCs w:val="0"/>
-          <w:caps w:val="0"/>
-          <w:color w:val="4A5560"/>
-          <w:spacing w:val="0"/>
-          <w:sz w:val="21"/>
-          <w:szCs w:val="21"/>
-          <w:shd w:val="clear" w:fill="FFFFFF"/>
-        </w:rPr>
-        <w:t>:</w:t>
-      </w:r>
-      <w:r>
-        <w:rPr>
-          <w:rStyle w:val="28"/>
-          <w:rFonts w:hint="default" w:ascii="Tahoma" w:hAnsi="Tahoma" w:eastAsia="Tahoma" w:cs="Tahoma"/>
-          <w:b/>
-          <w:bCs/>
-          <w:i w:val="0"/>
-          <w:iCs w:val="0"/>
-          <w:caps w:val="0"/>
-          <w:color w:val="3AB54A"/>
-          <w:spacing w:val="0"/>
-          <w:sz w:val="21"/>
-          <w:szCs w:val="21"/>
-          <w:shd w:val="clear" w:fill="FFFFFF"/>
-        </w:rPr>
-        <w:t>"</w:t>
-      </w:r>
-      <w:r>
-        <w:rPr>
-          <w:rStyle w:val="28"/>
-          <w:rFonts w:hint="eastAsia" w:ascii="Tahoma" w:hAnsi="Tahoma" w:eastAsia="宋体" w:cs="Tahoma"/>
-          <w:b/>
-          <w:bCs/>
-          <w:i w:val="0"/>
-          <w:iCs w:val="0"/>
-          <w:caps w:val="0"/>
-          <w:color w:val="3AB54A"/>
-          <w:spacing w:val="0"/>
-          <w:sz w:val="21"/>
-          <w:szCs w:val="21"/>
-          <w:shd w:val="clear" w:fill="FFFFFF"/>
-          <w:lang w:val="en-US" w:eastAsia="zh-CN"/>
-        </w:rPr>
-        <w:t xml:space="preserve">report address </w:t>
-      </w:r>
-      <w:r>
-        <w:rPr>
-          <w:rStyle w:val="28"/>
-          <w:rFonts w:hint="default" w:ascii="Tahoma" w:hAnsi="Tahoma" w:eastAsia="Tahoma" w:cs="Tahoma"/>
-          <w:b/>
-          <w:bCs/>
-          <w:i w:val="0"/>
-          <w:iCs w:val="0"/>
-          <w:caps w:val="0"/>
-          <w:color w:val="3AB54A"/>
-          <w:spacing w:val="0"/>
-          <w:sz w:val="21"/>
-          <w:szCs w:val="21"/>
-          <w:shd w:val="clear" w:fill="FFFFFF"/>
-        </w:rPr>
-        <w:t>.POST</w:t>
-      </w:r>
-      <w:r>
-        <w:rPr>
-          <w:rStyle w:val="28"/>
-          <w:rFonts w:hint="eastAsia" w:ascii="Tahoma" w:hAnsi="Tahoma" w:eastAsia="宋体" w:cs="Tahoma"/>
-          <w:b/>
-          <w:bCs/>
-          <w:i w:val="0"/>
-          <w:iCs w:val="0"/>
-          <w:caps w:val="0"/>
-          <w:color w:val="3AB54A"/>
-          <w:spacing w:val="0"/>
-          <w:sz w:val="21"/>
-          <w:szCs w:val="21"/>
-          <w:shd w:val="clear" w:fill="FFFFFF"/>
-          <w:lang w:val="en-US" w:eastAsia="zh-CN"/>
-        </w:rPr>
-        <w:t xml:space="preserve"> Method</w:t>
-      </w:r>
-      <w:r>
-        <w:rPr>
-          <w:rStyle w:val="28"/>
-          <w:rFonts w:hint="default" w:ascii="Tahoma" w:hAnsi="Tahoma" w:eastAsia="Tahoma" w:cs="Tahoma"/>
-          <w:b/>
-          <w:bCs/>
-          <w:i w:val="0"/>
-          <w:iCs w:val="0"/>
-          <w:caps w:val="0"/>
-          <w:color w:val="3AB54A"/>
-          <w:spacing w:val="0"/>
-          <w:sz w:val="21"/>
-          <w:szCs w:val="21"/>
-          <w:shd w:val="clear" w:fill="FFFFFF"/>
-        </w:rPr>
-        <w:t>"</w:t>
-      </w:r>
-      <w:r>
-        <w:rPr>
-          <w:rFonts w:hint="default" w:ascii="Tahoma" w:hAnsi="Tahoma" w:eastAsia="Tahoma" w:cs="Tahoma"/>
-          <w:i w:val="0"/>
-          <w:iCs w:val="0"/>
-          <w:caps w:val="0"/>
-          <w:color w:val="4A5560"/>
-          <w:spacing w:val="0"/>
-          <w:sz w:val="21"/>
-          <w:szCs w:val="21"/>
-          <w:shd w:val="clear" w:fill="FFFFFF"/>
-        </w:rPr>
-        <w:br w:type="textWrapping"/>
-      </w:r>
-      <w:r>
-        <w:rPr>
-          <w:rFonts w:hint="default" w:ascii="Tahoma" w:hAnsi="Tahoma" w:eastAsia="Tahoma" w:cs="Tahoma"/>
-          <w:i w:val="0"/>
-          <w:iCs w:val="0"/>
-          <w:caps w:val="0"/>
-          <w:color w:val="4A5560"/>
-          <w:spacing w:val="0"/>
-          <w:sz w:val="21"/>
-          <w:szCs w:val="21"/>
-          <w:shd w:val="clear" w:fill="FFFFFF"/>
-        </w:rPr>
         <w:t>}</w:t>
       </w:r>
     </w:p>
@@ -6444,7 +5917,7 @@
           <w:lang w:val="en-US" w:eastAsia="zh-CN"/>
         </w:rPr>
       </w:pPr>
-      <w:bookmarkStart w:id="33" w:name="_Toc6183"/>
+      <w:bookmarkStart w:id="30" w:name="_Toc22051"/>
       <w:r>
         <w:rPr>
           <w:rFonts w:hint="eastAsia"/>
@@ -6452,7 +5925,7 @@
         </w:rPr>
         <w:t xml:space="preserve">四 </w:t>
       </w:r>
-      <w:bookmarkEnd w:id="23"/>
+      <w:bookmarkEnd w:id="20"/>
       <w:r>
         <w:rPr>
           <w:rFonts w:hint="eastAsia"/>
@@ -6460,7 +5933,7 @@
         </w:rPr>
         <w:t>Configure Description</w:t>
       </w:r>
-      <w:bookmarkEnd w:id="33"/>
+      <w:bookmarkEnd w:id="30"/>
     </w:p>
     <w:p>
       <w:pPr>
@@ -6471,7 +5944,7 @@
           <w:lang w:val="en-US" w:eastAsia="zh-CN"/>
         </w:rPr>
       </w:pPr>
-      <w:bookmarkStart w:id="34" w:name="_Toc19677"/>
+      <w:bookmarkStart w:id="31" w:name="_Toc417"/>
       <w:r>
         <w:rPr>
           <w:rFonts w:hint="eastAsia"/>
@@ -6479,7 +5952,7 @@
         </w:rPr>
         <w:t>4.1 Service Configure</w:t>
       </w:r>
-      <w:bookmarkEnd w:id="34"/>
+      <w:bookmarkEnd w:id="31"/>
     </w:p>
     <w:p>
       <w:pPr>
@@ -6505,8 +5978,8 @@
           <w:lang w:val="en-US" w:eastAsia="zh-CN"/>
         </w:rPr>
       </w:pPr>
-      <w:bookmarkStart w:id="35" w:name="_Toc21127"/>
-      <w:bookmarkStart w:id="36" w:name="_Toc1033"/>
+      <w:bookmarkStart w:id="32" w:name="_Toc21127"/>
+      <w:bookmarkStart w:id="33" w:name="_Toc21106"/>
       <w:r>
         <w:rPr>
           <w:rFonts w:hint="eastAsia"/>
@@ -6514,14 +5987,14 @@
         </w:rPr>
         <w:t>4.1.1 basic configure</w:t>
       </w:r>
-      <w:bookmarkEnd w:id="35"/>
-      <w:bookmarkEnd w:id="36"/>
+      <w:bookmarkEnd w:id="32"/>
+      <w:bookmarkEnd w:id="33"/>
     </w:p>
     <w:p>
       <w:pPr>
         <w:numPr>
           <w:ilvl w:val="0"/>
-          <w:numId w:val="2"/>
+          <w:numId w:val="1"/>
         </w:numPr>
         <w:ind w:left="420" w:leftChars="0" w:hanging="420" w:firstLineChars="0"/>
         <w:rPr>
@@ -6541,7 +6014,7 @@
       <w:pPr>
         <w:numPr>
           <w:ilvl w:val="0"/>
-          <w:numId w:val="2"/>
+          <w:numId w:val="1"/>
         </w:numPr>
         <w:ind w:left="420" w:leftChars="0" w:hanging="420" w:firstLineChars="0"/>
         <w:rPr>
@@ -6561,7 +6034,7 @@
       <w:pPr>
         <w:numPr>
           <w:ilvl w:val="0"/>
-          <w:numId w:val="2"/>
+          <w:numId w:val="1"/>
         </w:numPr>
         <w:ind w:left="420" w:leftChars="0" w:hanging="420" w:firstLineChars="0"/>
         <w:rPr>
@@ -6586,8 +6059,8 @@
           <w:lang w:val="en-US" w:eastAsia="zh-CN"/>
         </w:rPr>
       </w:pPr>
-      <w:bookmarkStart w:id="37" w:name="_Toc9614"/>
-      <w:bookmarkStart w:id="38" w:name="_Toc23179"/>
+      <w:bookmarkStart w:id="34" w:name="_Toc9614"/>
+      <w:bookmarkStart w:id="35" w:name="_Toc32398"/>
       <w:r>
         <w:rPr>
           <w:rFonts w:hint="eastAsia"/>
@@ -6595,8 +6068,8 @@
         </w:rPr>
         <w:t>4.1.2 Time Configure</w:t>
       </w:r>
-      <w:bookmarkEnd w:id="37"/>
-      <w:bookmarkEnd w:id="38"/>
+      <w:bookmarkEnd w:id="34"/>
+      <w:bookmarkEnd w:id="35"/>
     </w:p>
     <w:p>
       <w:pPr>
@@ -6617,7 +6090,7 @@
       <w:pPr>
         <w:numPr>
           <w:ilvl w:val="0"/>
-          <w:numId w:val="2"/>
+          <w:numId w:val="1"/>
         </w:numPr>
         <w:ind w:left="420" w:leftChars="0" w:hanging="420" w:firstLineChars="0"/>
         <w:rPr>
@@ -6652,8 +6125,8 @@
           <w:lang w:val="en-US" w:eastAsia="zh-CN"/>
         </w:rPr>
       </w:pPr>
-      <w:bookmarkStart w:id="39" w:name="_Toc17763"/>
-      <w:bookmarkStart w:id="40" w:name="_Toc12069"/>
+      <w:bookmarkStart w:id="36" w:name="_Toc17763"/>
+      <w:bookmarkStart w:id="37" w:name="_Toc5440"/>
       <w:r>
         <w:rPr>
           <w:rFonts w:hint="eastAsia"/>
@@ -6661,8 +6134,8 @@
         </w:rPr>
         <w:t>4.1.3 Log Configure</w:t>
       </w:r>
-      <w:bookmarkEnd w:id="39"/>
-      <w:bookmarkEnd w:id="40"/>
+      <w:bookmarkEnd w:id="36"/>
+      <w:bookmarkEnd w:id="37"/>
     </w:p>
     <w:p>
       <w:pPr>
@@ -6690,7 +6163,7 @@
       <w:pPr>
         <w:numPr>
           <w:ilvl w:val="0"/>
-          <w:numId w:val="2"/>
+          <w:numId w:val="1"/>
         </w:numPr>
         <w:ind w:left="420" w:leftChars="0" w:hanging="420" w:firstLineChars="0"/>
         <w:rPr>
@@ -6717,7 +6190,7 @@
       <w:pPr>
         <w:numPr>
           <w:ilvl w:val="0"/>
-          <w:numId w:val="2"/>
+          <w:numId w:val="1"/>
         </w:numPr>
         <w:ind w:left="420" w:leftChars="0" w:hanging="420" w:firstLineChars="0"/>
         <w:rPr>
@@ -6744,7 +6217,7 @@
       <w:pPr>
         <w:numPr>
           <w:ilvl w:val="0"/>
-          <w:numId w:val="2"/>
+          <w:numId w:val="1"/>
         </w:numPr>
         <w:ind w:left="420" w:leftChars="0" w:hanging="420" w:firstLineChars="0"/>
         <w:rPr>
@@ -6771,7 +6244,7 @@
       <w:pPr>
         <w:numPr>
           <w:ilvl w:val="0"/>
-          <w:numId w:val="2"/>
+          <w:numId w:val="1"/>
         </w:numPr>
         <w:ind w:left="420" w:leftChars="0" w:hanging="420" w:firstLineChars="0"/>
         <w:rPr>
@@ -6796,8 +6269,8 @@
           <w:lang w:val="en-US" w:eastAsia="zh-CN"/>
         </w:rPr>
       </w:pPr>
-      <w:bookmarkStart w:id="41" w:name="_Toc23469"/>
-      <w:bookmarkStart w:id="42" w:name="_Toc1126"/>
+      <w:bookmarkStart w:id="38" w:name="_Toc23469"/>
+      <w:bookmarkStart w:id="39" w:name="_Toc23560"/>
       <w:r>
         <w:rPr>
           <w:rFonts w:hint="eastAsia"/>
@@ -6805,7 +6278,7 @@
         </w:rPr>
         <w:t xml:space="preserve">4.1.4 </w:t>
       </w:r>
-      <w:bookmarkEnd w:id="41"/>
+      <w:bookmarkEnd w:id="38"/>
       <w:r>
         <w:rPr>
           <w:rFonts w:hint="eastAsia"/>
@@ -6813,7 +6286,7 @@
         </w:rPr>
         <w:t>Version Configure</w:t>
       </w:r>
-      <w:bookmarkEnd w:id="42"/>
+      <w:bookmarkEnd w:id="39"/>
     </w:p>
     <w:p>
       <w:pPr>
@@ -6845,7 +6318,7 @@
           <w:lang w:val="en-US" w:eastAsia="zh-CN"/>
         </w:rPr>
       </w:pPr>
-      <w:bookmarkStart w:id="43" w:name="_Toc14629"/>
+      <w:bookmarkStart w:id="40" w:name="_Toc4935"/>
       <w:r>
         <w:rPr>
           <w:rFonts w:hint="eastAsia"/>
@@ -6853,7 +6326,7 @@
         </w:rPr>
         <w:t>appendix</w:t>
       </w:r>
-      <w:bookmarkEnd w:id="43"/>
+      <w:bookmarkEnd w:id="40"/>
     </w:p>
     <w:p>
       <w:pPr>
@@ -6864,8 +6337,8 @@
           <w:lang w:val="en-US" w:eastAsia="zh-CN"/>
         </w:rPr>
       </w:pPr>
-      <w:bookmarkStart w:id="44" w:name="_Toc2198"/>
-      <w:bookmarkStart w:id="45" w:name="_Toc13398"/>
+      <w:bookmarkStart w:id="41" w:name="_Toc2198"/>
+      <w:bookmarkStart w:id="42" w:name="_Toc1586"/>
       <w:r>
         <w:rPr>
           <w:rFonts w:hint="eastAsia"/>
@@ -6873,7 +6346,7 @@
         </w:rPr>
         <w:t xml:space="preserve">Appendix 1 </w:t>
       </w:r>
-      <w:bookmarkEnd w:id="44"/>
+      <w:bookmarkEnd w:id="41"/>
       <w:r>
         <w:rPr>
           <w:rFonts w:hint="eastAsia"/>
@@ -6881,7 +6354,7 @@
         </w:rPr>
         <w:t>update log</w:t>
       </w:r>
-      <w:bookmarkEnd w:id="45"/>
+      <w:bookmarkEnd w:id="42"/>
     </w:p>
     <w:sectPr>
       <w:headerReference r:id="rId3" w:type="default"/>
@@ -7131,132 +6604,7 @@
       </w:rPr>
     </w:lvl>
   </w:abstractNum>
-  <w:abstractNum w:abstractNumId="1">
-    <w:nsid w:val="0BA0B5B3"/>
-    <w:multiLevelType w:val="multilevel"/>
-    <w:tmpl w:val="0BA0B5B3"/>
-    <w:lvl w:ilvl="0" w:tentative="0">
-      <w:start w:val="1"/>
-      <w:numFmt w:val="decimal"/>
-      <w:suff w:val="space"/>
-      <w:lvlText w:val="%1"/>
-      <w:lvlJc w:val="left"/>
-      <w:pPr>
-        <w:ind w:left="0" w:leftChars="0" w:firstLine="0" w:firstLineChars="0"/>
-      </w:pPr>
-      <w:rPr>
-        <w:rFonts w:hint="default"/>
-      </w:rPr>
-    </w:lvl>
-    <w:lvl w:ilvl="1" w:tentative="0">
-      <w:start w:val="1"/>
-      <w:numFmt w:val="decimal"/>
-      <w:suff w:val="space"/>
-      <w:lvlText w:val="%1.%2"/>
-      <w:lvlJc w:val="left"/>
-      <w:pPr>
-        <w:ind w:left="0" w:leftChars="0" w:firstLine="0" w:firstLineChars="0"/>
-      </w:pPr>
-      <w:rPr>
-        <w:rFonts w:hint="default"/>
-      </w:rPr>
-    </w:lvl>
-    <w:lvl w:ilvl="2" w:tentative="0">
-      <w:start w:val="1"/>
-      <w:numFmt w:val="decimal"/>
-      <w:suff w:val="space"/>
-      <w:lvlText w:val="%1.%2.%3"/>
-      <w:lvlJc w:val="left"/>
-      <w:pPr>
-        <w:ind w:left="0" w:leftChars="0" w:firstLine="0" w:firstLineChars="0"/>
-      </w:pPr>
-      <w:rPr>
-        <w:rFonts w:hint="default"/>
-      </w:rPr>
-    </w:lvl>
-    <w:lvl w:ilvl="3" w:tentative="0">
-      <w:start w:val="1"/>
-      <w:numFmt w:val="decimal"/>
-      <w:suff w:val="space"/>
-      <w:lvlText w:val="%1.%2.%3.%4"/>
-      <w:lvlJc w:val="left"/>
-      <w:pPr>
-        <w:ind w:left="0" w:leftChars="0" w:firstLine="0" w:firstLineChars="0"/>
-      </w:pPr>
-      <w:rPr>
-        <w:rFonts w:hint="default"/>
-      </w:rPr>
-    </w:lvl>
-    <w:lvl w:ilvl="4" w:tentative="0">
-      <w:start w:val="1"/>
-      <w:numFmt w:val="decimal"/>
-      <w:suff w:val="space"/>
-      <w:lvlText w:val="%1.%2.%3.%4.%5"/>
-      <w:lvlJc w:val="left"/>
-      <w:pPr>
-        <w:ind w:left="0" w:leftChars="0" w:firstLine="0" w:firstLineChars="0"/>
-      </w:pPr>
-      <w:rPr>
-        <w:rFonts w:hint="default"/>
-      </w:rPr>
-    </w:lvl>
-    <w:lvl w:ilvl="5" w:tentative="0">
-      <w:start w:val="1"/>
-      <w:numFmt w:val="decimal"/>
-      <w:suff w:val="space"/>
-      <w:lvlText w:val="%1.%2.%3.%4.%5.%6"/>
-      <w:lvlJc w:val="left"/>
-      <w:pPr>
-        <w:ind w:left="0" w:leftChars="0" w:firstLine="0" w:firstLineChars="0"/>
-      </w:pPr>
-      <w:rPr>
-        <w:rFonts w:hint="default"/>
-      </w:rPr>
-    </w:lvl>
-    <w:lvl w:ilvl="6" w:tentative="0">
-      <w:start w:val="1"/>
-      <w:numFmt w:val="decimal"/>
-      <w:suff w:val="space"/>
-      <w:lvlText w:val="%1.%2.%3.%4.%5.%6.%7"/>
-      <w:lvlJc w:val="left"/>
-      <w:pPr>
-        <w:ind w:left="0" w:leftChars="0" w:firstLine="0" w:firstLineChars="0"/>
-      </w:pPr>
-      <w:rPr>
-        <w:rFonts w:hint="default"/>
-      </w:rPr>
-    </w:lvl>
-    <w:lvl w:ilvl="7" w:tentative="0">
-      <w:start w:val="1"/>
-      <w:numFmt w:val="decimal"/>
-      <w:suff w:val="space"/>
-      <w:lvlText w:val="%1.%2.%3.%4.%5.%6.%7.%8"/>
-      <w:lvlJc w:val="left"/>
-      <w:pPr>
-        <w:ind w:left="0" w:leftChars="0" w:firstLine="0" w:firstLineChars="0"/>
-      </w:pPr>
-      <w:rPr>
-        <w:rFonts w:hint="default"/>
-      </w:rPr>
-    </w:lvl>
-    <w:lvl w:ilvl="8" w:tentative="0">
-      <w:start w:val="1"/>
-      <w:numFmt w:val="decimal"/>
-      <w:suff w:val="space"/>
-      <w:lvlText w:val="%1.%2.%3.%4.%5.%6.%7.%8.%9"/>
-      <w:lvlJc w:val="left"/>
-      <w:pPr>
-        <w:ind w:left="0" w:leftChars="0" w:firstLine="0" w:firstLineChars="0"/>
-      </w:pPr>
-      <w:rPr>
-        <w:rFonts w:hint="default"/>
-      </w:rPr>
-    </w:lvl>
-  </w:abstractNum>
   <w:num w:numId="1">
-    <w:abstractNumId w:val="1"/>
-  </w:num>
-  <w:num w:numId="2">
     <w:abstractNumId w:val="0"/>
   </w:num>
 </w:numbering>

</xml_diff>